<commit_message>
Fix: mathstat lab1 report
</commit_message>
<xml_diff>
--- a/2COURSE/2SEM/MathStat/tasks/task1/lab_1_report.docx
+++ b/2COURSE/2SEM/MathStat/tasks/task1/lab_1_report.docx
@@ -1,67 +1,1373 @@
 
 <file path=word/document.xml><?xml version="1.0" encoding="utf-8"?>
-<w:document xmlns:wpc="http://schemas.microsoft.com/office/word/2010/wordprocessingCanvas" xmlns:cx="http://schemas.microsoft.com/office/drawing/2014/chartex" xmlns:cx1="http://schemas.microsoft.com/office/drawing/2015/9/8/chartex" xmlns:cx2="http://schemas.microsoft.com/office/drawing/2015/10/21/chartex" xmlns:cx3="http://schemas.microsoft.com/office/drawing/2016/5/9/chartex" xmlns:cx4="http://schemas.microsoft.com/office/drawing/2016/5/10/chartex" xmlns:cx5="http://schemas.microsoft.com/office/drawing/2016/5/11/chartex" xmlns:cx6="http://schemas.microsoft.com/office/drawing/2016/5/12/chartex" xmlns:cx7="http://schemas.microsoft.com/office/drawing/2016/5/13/chartex" xmlns:cx8="http://schemas.microsoft.com/office/drawing/2016/5/14/chartex" xmlns:mc="http://schemas.openxmlformats.org/markup-compatibility/2006" xmlns:aink="http://schemas.microsoft.com/office/drawing/2016/ink" xmlns:am3d="http://schemas.microsoft.com/office/drawing/2017/model3d" xmlns:o="urn:schemas-microsoft-com:office:office" xmlns:oel="http://schemas.microsoft.com/office/2019/extlst" xmlns:r="http://schemas.openxmlformats.org/officeDocument/2006/relationships" xmlns:m="http://schemas.openxmlformats.org/officeDocument/2006/math" xmlns:v="urn:schemas-microsoft-com:vml" xmlns:wp14="http://schemas.microsoft.com/office/word/2010/wordprocessingDrawing" xmlns:wp="http://schemas.openxmlformats.org/drawingml/2006/wordprocessingDrawing" xmlns:w10="urn:schemas-microsoft-com:office:word" xmlns:w="http://schemas.openxmlformats.org/wordprocessingml/2006/main" xmlns:w14="http://schemas.microsoft.com/office/word/2010/wordml" xmlns:w15="http://schemas.microsoft.com/office/word/2012/wordml" xmlns:w16cex="http://schemas.microsoft.com/office/word/2018/wordml/cex" xmlns:w16cid="http://schemas.microsoft.com/office/word/2016/wordml/cid" xmlns:w16="http://schemas.microsoft.com/office/word/2018/wordml" xmlns:w16sdtdh="http://schemas.microsoft.com/office/word/2020/wordml/sdtdatahash" xmlns:w16se="http://schemas.microsoft.com/office/word/2015/wordml/symex" xmlns:wpg="http://schemas.microsoft.com/office/word/2010/wordprocessingGroup" xmlns:wpi="http://schemas.microsoft.com/office/word/2010/wordprocessingInk" xmlns:wne="http://schemas.microsoft.com/office/word/2006/wordml" xmlns:wps="http://schemas.microsoft.com/office/word/2010/wordprocessingShape" mc:Ignorable="w14 w15 w16se w16cid w16 w16cex w16sdtdh wp14">
+<w:document xmlns:wpc="http://schemas.microsoft.com/office/word/2010/wordprocessingCanvas" xmlns:cx="http://schemas.microsoft.com/office/drawing/2014/chartex" xmlns:cx1="http://schemas.microsoft.com/office/drawing/2015/9/8/chartex" xmlns:cx2="http://schemas.microsoft.com/office/drawing/2015/10/21/chartex" xmlns:cx3="http://schemas.microsoft.com/office/drawing/2016/5/9/chartex" xmlns:cx4="http://schemas.microsoft.com/office/drawing/2016/5/10/chartex" xmlns:cx5="http://schemas.microsoft.com/office/drawing/2016/5/11/chartex" xmlns:cx6="http://schemas.microsoft.com/office/drawing/2016/5/12/chartex" xmlns:cx7="http://schemas.microsoft.com/office/drawing/2016/5/13/chartex" xmlns:cx8="http://schemas.microsoft.com/office/drawing/2016/5/14/chartex" xmlns:mc="http://schemas.openxmlformats.org/markup-compatibility/2006" xmlns:aink="http://schemas.microsoft.com/office/drawing/2016/ink" xmlns:am3d="http://schemas.microsoft.com/office/drawing/2017/model3d" xmlns:o="urn:schemas-microsoft-com:office:office" xmlns:r="http://schemas.openxmlformats.org/officeDocument/2006/relationships" xmlns:m="http://schemas.openxmlformats.org/officeDocument/2006/math" xmlns:v="urn:schemas-microsoft-com:vml" xmlns:wp14="http://schemas.microsoft.com/office/word/2010/wordprocessingDrawing" xmlns:wp="http://schemas.openxmlformats.org/drawingml/2006/wordprocessingDrawing" xmlns:w10="urn:schemas-microsoft-com:office:word" xmlns:w="http://schemas.openxmlformats.org/wordprocessingml/2006/main" xmlns:w14="http://schemas.microsoft.com/office/word/2010/wordml" xmlns:w15="http://schemas.microsoft.com/office/word/2012/wordml" xmlns:w16cex="http://schemas.microsoft.com/office/word/2018/wordml/cex" xmlns:w16cid="http://schemas.microsoft.com/office/word/2016/wordml/cid" xmlns:w16="http://schemas.microsoft.com/office/word/2018/wordml" xmlns:w16sdtdh="http://schemas.microsoft.com/office/word/2020/wordml/sdtdatahash" xmlns:w16se="http://schemas.microsoft.com/office/word/2015/wordml/symex" xmlns:wpg="http://schemas.microsoft.com/office/word/2010/wordprocessingGroup" xmlns:wpi="http://schemas.microsoft.com/office/word/2010/wordprocessingInk" xmlns:wne="http://schemas.microsoft.com/office/word/2006/wordml" xmlns:wps="http://schemas.microsoft.com/office/word/2010/wordprocessingShape" mc:Ignorable="w14 w15 w16se w16cid w16 w16cex w16sdtdh wp14">
   <w:body>
     <w:p>
       <w:pPr>
+        <w:spacing w:after="0" w:line="312" w:lineRule="auto"/>
+        <w:ind w:right="-13"/>
         <w:jc w:val="center"/>
         <w:rPr>
-          <w:sz w:val="40"/>
-          <w:szCs w:val="40"/>
+          <w:rFonts w:ascii="Times New Roman" w:eastAsia="Times New Roman" w:hAnsi="Times New Roman" w:cs="Times New Roman"/>
+          <w:b/>
+          <w:caps/>
+          <w:kern w:val="0"/>
+          <w:sz w:val="16"/>
+          <w:szCs w:val="16"/>
+          <w:lang w:eastAsia="ru-RU"/>
+          <w14:ligatures w14:val="none"/>
         </w:rPr>
       </w:pPr>
       <w:r>
         <w:rPr>
-          <w:sz w:val="40"/>
-          <w:szCs w:val="40"/>
+          <w:rFonts w:ascii="Times New Roman" w:eastAsia="Times New Roman" w:hAnsi="Times New Roman" w:cs="Times New Roman"/>
+          <w:b/>
+          <w:kern w:val="0"/>
+          <w:szCs w:val="26"/>
+          <w:lang w:eastAsia="ru-RU"/>
+          <w14:ligatures w14:val="none"/>
         </w:rPr>
-        <w:t>Оценивание, проверка статистических гипотез</w:t>
+        <w:t>Министерство науки и высшего образования Российской Федерации</w:t>
       </w:r>
     </w:p>
     <w:p>
       <w:pPr>
+        <w:spacing w:after="0" w:line="360" w:lineRule="auto"/>
+        <w:ind w:right="-13"/>
         <w:jc w:val="center"/>
         <w:rPr>
-          <w:sz w:val="36"/>
-          <w:szCs w:val="36"/>
+          <w:rFonts w:ascii="Times New Roman" w:eastAsia="Calibri" w:hAnsi="Times New Roman" w:cs="Times New Roman"/>
+          <w:b/>
+          <w:caps/>
+          <w:kern w:val="0"/>
+          <w:sz w:val="16"/>
+          <w:szCs w:val="16"/>
+          <w:lang w:eastAsia="ru-RU"/>
+          <w14:ligatures w14:val="none"/>
         </w:rPr>
       </w:pPr>
       <w:r>
         <w:rPr>
-          <w:sz w:val="36"/>
-          <w:szCs w:val="36"/>
+          <w:rFonts w:ascii="Times New Roman" w:eastAsia="Calibri" w:hAnsi="Times New Roman" w:cs="Times New Roman"/>
+          <w:b/>
+          <w:caps/>
+          <w:kern w:val="0"/>
+          <w:sz w:val="16"/>
+          <w:szCs w:val="16"/>
+          <w:lang w:eastAsia="ru-RU"/>
+          <w14:ligatures w14:val="none"/>
         </w:rPr>
-        <w:t>Лабораторная работа 1</w:t>
+        <w:t>федеральное государственное автономное образовательное учреждение высшего образования</w:t>
       </w:r>
     </w:p>
     <w:p>
       <w:pPr>
+        <w:spacing w:after="0" w:line="312" w:lineRule="auto"/>
+        <w:ind w:right="-13"/>
         <w:jc w:val="center"/>
         <w:rPr>
-          <w:sz w:val="36"/>
-          <w:szCs w:val="36"/>
+          <w:rFonts w:ascii="Times New Roman" w:eastAsia="Times New Roman" w:hAnsi="Times New Roman" w:cs="Times New Roman"/>
+          <w:b/>
+          <w:kern w:val="0"/>
+          <w:sz w:val="26"/>
+          <w:szCs w:val="26"/>
+          <w:lang w:eastAsia="ru-RU"/>
+          <w14:ligatures w14:val="none"/>
         </w:rPr>
       </w:pPr>
       <w:r>
         <w:rPr>
-          <w:sz w:val="36"/>
-          <w:szCs w:val="36"/>
+          <w:rFonts w:ascii="Times New Roman" w:eastAsia="Times New Roman" w:hAnsi="Times New Roman" w:cs="Times New Roman"/>
+          <w:b/>
+          <w:kern w:val="0"/>
+          <w:sz w:val="26"/>
+          <w:szCs w:val="26"/>
+          <w:lang w:eastAsia="ru-RU"/>
+          <w14:ligatures w14:val="none"/>
         </w:rPr>
-        <w:t>Вариант 18\19</w:t>
+        <w:t>“НАЦИОНАЛЬНЫЙ ИССЛЕДОВАТЕЛЬСКИЙ УНИВЕРСИТЕТ ИТМО”</w:t>
       </w:r>
     </w:p>
     <w:p>
       <w:pPr>
-        <w:jc w:val="center"/>
+        <w:widowControl w:val="0"/>
+        <w:tabs>
+          <w:tab w:val="left" w:pos="567"/>
+          <w:tab w:val="left" w:pos="9214"/>
+        </w:tabs>
+        <w:overflowPunct w:val="0"/>
+        <w:autoSpaceDE w:val="0"/>
+        <w:autoSpaceDN w:val="0"/>
+        <w:adjustRightInd w:val="0"/>
+        <w:spacing w:after="0" w:line="240" w:lineRule="auto"/>
+        <w:ind w:right="-13"/>
+        <w:textAlignment w:val="baseline"/>
         <w:rPr>
-          <w:sz w:val="36"/>
-          <w:szCs w:val="36"/>
+          <w:rFonts w:ascii="Times New Roman" w:eastAsia="Times New Roman" w:hAnsi="Times New Roman" w:cs="Times New Roman"/>
+          <w:kern w:val="0"/>
+          <w:sz w:val="24"/>
+          <w:szCs w:val="20"/>
+          <w:u w:val="single"/>
+          <w:lang w:eastAsia="ja-JP"/>
+          <w14:ligatures w14:val="none"/>
+        </w:rPr>
+      </w:pPr>
+      <w:r>
+        <w:rPr>
+          <w:rFonts w:ascii="Times New Roman" w:eastAsia="Times New Roman" w:hAnsi="Times New Roman" w:cs="Times New Roman"/>
+          <w:b/>
+          <w:kern w:val="0"/>
+          <w:sz w:val="24"/>
+          <w:szCs w:val="20"/>
+          <w:lang w:eastAsia="ja-JP"/>
+          <w14:ligatures w14:val="none"/>
+        </w:rPr>
+        <w:t xml:space="preserve">Факультет </w:t>
+      </w:r>
+      <w:r>
+        <w:rPr>
+          <w:rFonts w:ascii="Times New Roman" w:eastAsia="Times New Roman" w:hAnsi="Times New Roman" w:cs="Times New Roman"/>
+          <w:kern w:val="0"/>
+          <w:sz w:val="24"/>
+          <w:szCs w:val="20"/>
+          <w:u w:val="single"/>
+          <w:lang w:eastAsia="ja-JP"/>
+          <w14:ligatures w14:val="none"/>
+        </w:rPr>
+        <w:t>Программной инженерии и компьютерной техники</w:t>
+      </w:r>
+      <w:r>
+        <w:rPr>
+          <w:rFonts w:ascii="Times New Roman" w:eastAsia="Times New Roman" w:hAnsi="Times New Roman" w:cs="Times New Roman"/>
+          <w:kern w:val="0"/>
+          <w:sz w:val="24"/>
+          <w:szCs w:val="20"/>
+          <w:u w:val="single"/>
+          <w:lang w:eastAsia="ja-JP"/>
+          <w14:ligatures w14:val="none"/>
+        </w:rPr>
+        <w:tab/>
+      </w:r>
+    </w:p>
+    <w:p>
+      <w:pPr>
+        <w:widowControl w:val="0"/>
+        <w:tabs>
+          <w:tab w:val="left" w:pos="567"/>
+          <w:tab w:val="left" w:pos="9214"/>
+        </w:tabs>
+        <w:overflowPunct w:val="0"/>
+        <w:autoSpaceDE w:val="0"/>
+        <w:autoSpaceDN w:val="0"/>
+        <w:adjustRightInd w:val="0"/>
+        <w:spacing w:after="0" w:line="240" w:lineRule="auto"/>
+        <w:ind w:right="-13"/>
+        <w:jc w:val="both"/>
+        <w:textAlignment w:val="baseline"/>
+        <w:rPr>
+          <w:rFonts w:ascii="Times New Roman" w:eastAsia="Times New Roman" w:hAnsi="Times New Roman" w:cs="Times New Roman"/>
+          <w:kern w:val="0"/>
+          <w:sz w:val="24"/>
+          <w:szCs w:val="20"/>
+          <w:u w:val="single"/>
+          <w:lang w:eastAsia="ja-JP"/>
+          <w14:ligatures w14:val="none"/>
         </w:rPr>
       </w:pPr>
     </w:p>
     <w:p>
       <w:pPr>
-        <w:jc w:val="right"/>
+        <w:widowControl w:val="0"/>
+        <w:tabs>
+          <w:tab w:val="left" w:pos="567"/>
+          <w:tab w:val="left" w:pos="9214"/>
+        </w:tabs>
+        <w:overflowPunct w:val="0"/>
+        <w:autoSpaceDE w:val="0"/>
+        <w:autoSpaceDN w:val="0"/>
+        <w:adjustRightInd w:val="0"/>
+        <w:spacing w:after="0" w:line="240" w:lineRule="auto"/>
+        <w:ind w:right="-13"/>
+        <w:jc w:val="both"/>
+        <w:textAlignment w:val="baseline"/>
+        <w:rPr>
+          <w:rFonts w:ascii="Times New Roman" w:eastAsia="Times New Roman" w:hAnsi="Times New Roman" w:cs="Times New Roman"/>
+          <w:kern w:val="0"/>
+          <w:sz w:val="24"/>
+          <w:szCs w:val="20"/>
+          <w:u w:val="single"/>
+          <w:lang w:eastAsia="ja-JP"/>
+          <w14:ligatures w14:val="none"/>
+        </w:rPr>
+      </w:pPr>
+      <w:r>
+        <w:rPr>
+          <w:rFonts w:ascii="Times New Roman" w:eastAsia="Times New Roman" w:hAnsi="Times New Roman" w:cs="Times New Roman"/>
+          <w:b/>
+          <w:kern w:val="0"/>
+          <w:sz w:val="24"/>
+          <w:szCs w:val="24"/>
+          <w:lang w:eastAsia="ru-RU"/>
+          <w14:ligatures w14:val="none"/>
+        </w:rPr>
+        <w:t>Направление подготовки</w:t>
+      </w:r>
+      <w:r>
+        <w:rPr>
+          <w:rFonts w:ascii="Times New Roman" w:eastAsia="Times New Roman" w:hAnsi="Times New Roman" w:cs="Times New Roman"/>
+          <w:b/>
+          <w:kern w:val="0"/>
+          <w:sz w:val="16"/>
+          <w:szCs w:val="16"/>
+          <w:lang w:eastAsia="ru-RU"/>
+          <w14:ligatures w14:val="none"/>
+        </w:rPr>
+        <w:t xml:space="preserve"> </w:t>
+      </w:r>
+      <w:r>
+        <w:rPr>
+          <w:rFonts w:ascii="Times New Roman" w:eastAsia="Times New Roman" w:hAnsi="Times New Roman" w:cs="Times New Roman"/>
+          <w:b/>
+          <w:kern w:val="0"/>
+          <w:sz w:val="24"/>
+          <w:szCs w:val="24"/>
+          <w:lang w:eastAsia="ru-RU"/>
+          <w14:ligatures w14:val="none"/>
+        </w:rPr>
+        <w:t>(специальность)</w:t>
+      </w:r>
+      <w:r>
+        <w:rPr>
+          <w:rFonts w:ascii="Times New Roman" w:eastAsia="Times New Roman" w:hAnsi="Times New Roman" w:cs="Times New Roman"/>
+          <w:kern w:val="0"/>
+          <w:sz w:val="24"/>
+          <w:szCs w:val="24"/>
+          <w:lang w:eastAsia="ru-RU"/>
+          <w14:ligatures w14:val="none"/>
+        </w:rPr>
+        <w:t xml:space="preserve"> </w:t>
+      </w:r>
+      <w:r>
+        <w:rPr>
+          <w:rFonts w:ascii="Times New Roman" w:eastAsia="Times New Roman" w:hAnsi="Times New Roman" w:cs="Times New Roman"/>
+          <w:kern w:val="0"/>
+          <w:sz w:val="24"/>
+          <w:szCs w:val="20"/>
+          <w:u w:val="single"/>
+          <w:lang w:eastAsia="ja-JP"/>
+          <w14:ligatures w14:val="none"/>
+        </w:rPr>
+        <w:t>Нейротехнологии и программирование</w:t>
+      </w:r>
+      <w:r>
+        <w:rPr>
+          <w:rFonts w:ascii="Times New Roman" w:eastAsia="Times New Roman" w:hAnsi="Times New Roman" w:cs="Times New Roman"/>
+          <w:kern w:val="0"/>
+          <w:sz w:val="24"/>
+          <w:szCs w:val="24"/>
+          <w:u w:val="single"/>
+          <w:lang w:eastAsia="ru-RU"/>
+          <w14:ligatures w14:val="none"/>
+        </w:rPr>
+        <w:tab/>
+      </w:r>
+    </w:p>
+    <w:p>
+      <w:pPr>
+        <w:spacing w:after="0" w:line="240" w:lineRule="auto"/>
+        <w:ind w:right="-13"/>
+        <w:jc w:val="center"/>
+        <w:rPr>
+          <w:rFonts w:ascii="Times New Roman" w:eastAsia="Times New Roman" w:hAnsi="Times New Roman" w:cs="Times New Roman"/>
+          <w:b/>
+          <w:kern w:val="0"/>
+          <w:sz w:val="28"/>
+          <w:szCs w:val="28"/>
+          <w:lang w:eastAsia="ru-RU"/>
+          <w14:ligatures w14:val="none"/>
+        </w:rPr>
+      </w:pPr>
+    </w:p>
+    <w:p>
+      <w:pPr>
+        <w:spacing w:after="0" w:line="240" w:lineRule="auto"/>
+        <w:ind w:right="-13"/>
+        <w:jc w:val="center"/>
+        <w:rPr>
+          <w:rFonts w:ascii="Times New Roman" w:eastAsia="Times New Roman" w:hAnsi="Times New Roman" w:cs="Times New Roman"/>
+          <w:caps/>
+          <w:spacing w:val="20"/>
+          <w:kern w:val="0"/>
+          <w:sz w:val="32"/>
+          <w:szCs w:val="32"/>
+          <w:lang w:eastAsia="ru-RU"/>
+          <w14:ligatures w14:val="none"/>
+        </w:rPr>
+      </w:pPr>
+    </w:p>
+    <w:p>
+      <w:pPr>
+        <w:spacing w:after="0" w:line="240" w:lineRule="auto"/>
+        <w:ind w:right="-13"/>
+        <w:jc w:val="center"/>
+        <w:rPr>
+          <w:rFonts w:ascii="Times New Roman" w:eastAsia="Times New Roman" w:hAnsi="Times New Roman" w:cs="Times New Roman"/>
+          <w:caps/>
+          <w:spacing w:val="20"/>
+          <w:kern w:val="0"/>
+          <w:sz w:val="32"/>
+          <w:szCs w:val="32"/>
+          <w:lang w:eastAsia="ru-RU"/>
+          <w14:ligatures w14:val="none"/>
+        </w:rPr>
+      </w:pPr>
+    </w:p>
+    <w:p>
+      <w:pPr>
+        <w:spacing w:after="0" w:line="240" w:lineRule="auto"/>
+        <w:ind w:right="-13"/>
+        <w:jc w:val="center"/>
+        <w:rPr>
+          <w:rFonts w:ascii="Times New Roman" w:eastAsia="Times New Roman" w:hAnsi="Times New Roman" w:cs="Times New Roman"/>
+          <w:caps/>
+          <w:spacing w:val="20"/>
+          <w:kern w:val="0"/>
+          <w:sz w:val="32"/>
+          <w:szCs w:val="32"/>
+          <w:lang w:eastAsia="ru-RU"/>
+          <w14:ligatures w14:val="none"/>
+        </w:rPr>
+      </w:pPr>
+    </w:p>
+    <w:p>
+      <w:pPr>
+        <w:spacing w:after="0" w:line="240" w:lineRule="auto"/>
+        <w:ind w:right="-13"/>
+        <w:jc w:val="center"/>
+        <w:rPr>
+          <w:rFonts w:ascii="Times New Roman" w:eastAsia="Times New Roman" w:hAnsi="Times New Roman" w:cs="Times New Roman"/>
+          <w:caps/>
+          <w:spacing w:val="20"/>
+          <w:kern w:val="0"/>
+          <w:sz w:val="32"/>
+          <w:szCs w:val="32"/>
+          <w:lang w:eastAsia="ru-RU"/>
+          <w14:ligatures w14:val="none"/>
+        </w:rPr>
+      </w:pPr>
+      <w:r>
+        <w:rPr>
+          <w:rFonts w:ascii="Times New Roman" w:eastAsia="Times New Roman" w:hAnsi="Times New Roman" w:cs="Times New Roman"/>
+          <w:caps/>
+          <w:spacing w:val="20"/>
+          <w:kern w:val="0"/>
+          <w:sz w:val="32"/>
+          <w:szCs w:val="32"/>
+          <w:lang w:eastAsia="ru-RU"/>
+          <w14:ligatures w14:val="none"/>
+        </w:rPr>
+        <w:t>ОТЧЕТ</w:t>
+      </w:r>
+    </w:p>
+    <w:p>
+      <w:pPr>
+        <w:spacing w:after="0" w:line="240" w:lineRule="auto"/>
+        <w:ind w:right="-13"/>
+        <w:jc w:val="center"/>
+        <w:rPr>
+          <w:rFonts w:ascii="Times New Roman" w:eastAsia="Times New Roman" w:hAnsi="Times New Roman" w:cs="Times New Roman"/>
+          <w:kern w:val="0"/>
+          <w:sz w:val="24"/>
+          <w:szCs w:val="24"/>
+          <w:lang w:eastAsia="ru-RU"/>
+          <w14:ligatures w14:val="none"/>
+        </w:rPr>
+      </w:pPr>
+    </w:p>
+    <w:p>
+      <w:pPr>
+        <w:tabs>
+          <w:tab w:val="center" w:pos="4955"/>
+          <w:tab w:val="left" w:pos="8489"/>
+        </w:tabs>
+        <w:spacing w:after="0" w:line="240" w:lineRule="auto"/>
+        <w:ind w:right="-13"/>
+        <w:jc w:val="center"/>
+        <w:rPr>
+          <w:rFonts w:ascii="Times New Roman" w:eastAsia="Times New Roman" w:hAnsi="Times New Roman" w:cs="Times New Roman"/>
+          <w:kern w:val="0"/>
+          <w:sz w:val="24"/>
+          <w:szCs w:val="24"/>
+          <w:lang w:eastAsia="ru-RU"/>
+          <w14:ligatures w14:val="none"/>
+        </w:rPr>
+      </w:pPr>
+      <w:r>
+        <w:rPr>
+          <w:rFonts w:ascii="Times New Roman" w:eastAsia="Times New Roman" w:hAnsi="Times New Roman" w:cs="Times New Roman"/>
+          <w:kern w:val="0"/>
+          <w:sz w:val="24"/>
+          <w:szCs w:val="24"/>
+          <w:lang w:eastAsia="ru-RU"/>
+          <w14:ligatures w14:val="none"/>
+        </w:rPr>
+        <w:t>о выполнении домашней лабораторной работы №</w:t>
+      </w:r>
+      <w:r>
+        <w:rPr>
+          <w:rFonts w:ascii="Times New Roman" w:eastAsia="Times New Roman" w:hAnsi="Times New Roman" w:cs="Times New Roman"/>
+          <w:kern w:val="0"/>
+          <w:sz w:val="24"/>
+          <w:szCs w:val="24"/>
+          <w:lang w:eastAsia="ru-RU"/>
+          <w14:ligatures w14:val="none"/>
+        </w:rPr>
+        <w:t>1</w:t>
+      </w:r>
+    </w:p>
+    <w:p>
+      <w:pPr>
+        <w:spacing w:after="200" w:line="240" w:lineRule="auto"/>
+        <w:jc w:val="center"/>
+        <w:rPr>
+          <w:rFonts w:ascii="Times New Roman" w:eastAsia="Calibri" w:hAnsi="Times New Roman" w:cs="Times New Roman"/>
+          <w:b/>
+          <w:kern w:val="0"/>
+          <w:sz w:val="24"/>
+          <w:szCs w:val="24"/>
+          <w14:ligatures w14:val="none"/>
+        </w:rPr>
+      </w:pPr>
+    </w:p>
+    <w:p>
+      <w:pPr>
+        <w:spacing w:after="200" w:line="240" w:lineRule="auto"/>
+        <w:jc w:val="center"/>
+        <w:rPr>
+          <w:rFonts w:ascii="Times New Roman" w:eastAsia="Calibri" w:hAnsi="Times New Roman" w:cs="Times New Roman"/>
+          <w:b/>
+          <w:kern w:val="0"/>
+          <w:sz w:val="24"/>
+          <w:szCs w:val="24"/>
+          <w14:ligatures w14:val="none"/>
+        </w:rPr>
+      </w:pPr>
+    </w:p>
+    <w:p>
+      <w:pPr>
+        <w:spacing w:after="200" w:line="240" w:lineRule="auto"/>
+        <w:jc w:val="center"/>
+        <w:rPr>
+          <w:rFonts w:ascii="Times New Roman" w:eastAsia="Calibri" w:hAnsi="Times New Roman" w:cs="Times New Roman"/>
+          <w:b/>
+          <w:kern w:val="0"/>
+          <w:sz w:val="24"/>
+          <w:szCs w:val="24"/>
+          <w14:ligatures w14:val="none"/>
+        </w:rPr>
+      </w:pPr>
+    </w:p>
+    <w:p>
+      <w:pPr>
+        <w:spacing w:after="200" w:line="240" w:lineRule="auto"/>
+        <w:jc w:val="center"/>
+        <w:rPr>
+          <w:rFonts w:ascii="Times New Roman" w:eastAsia="Times New Roman" w:hAnsi="Times New Roman" w:cs="Times New Roman"/>
+          <w:kern w:val="0"/>
+          <w:sz w:val="24"/>
+          <w:szCs w:val="20"/>
+          <w:u w:val="single"/>
+          <w:lang w:eastAsia="ja-JP"/>
+          <w14:ligatures w14:val="none"/>
+        </w:rPr>
+      </w:pPr>
+    </w:p>
+    <w:p>
+      <w:pPr>
+        <w:tabs>
+          <w:tab w:val="left" w:pos="2694"/>
+          <w:tab w:val="left" w:pos="9180"/>
+          <w:tab w:val="left" w:pos="9910"/>
+        </w:tabs>
+        <w:spacing w:after="0" w:line="240" w:lineRule="auto"/>
+        <w:jc w:val="both"/>
+        <w:rPr>
+          <w:rFonts w:ascii="Times New Roman" w:eastAsia="Times New Roman" w:hAnsi="Times New Roman" w:cs="Times New Roman"/>
+          <w:kern w:val="0"/>
+          <w:sz w:val="24"/>
+          <w:szCs w:val="20"/>
+          <w:u w:val="single"/>
+          <w:lang w:eastAsia="ja-JP"/>
+          <w14:ligatures w14:val="none"/>
+        </w:rPr>
+      </w:pPr>
+      <w:r>
+        <w:rPr>
+          <w:rFonts w:ascii="Times New Roman" w:eastAsia="Times New Roman" w:hAnsi="Times New Roman" w:cs="Times New Roman"/>
+          <w:kern w:val="0"/>
+          <w:sz w:val="24"/>
+          <w:szCs w:val="20"/>
+          <w:lang w:eastAsia="ja-JP"/>
+          <w14:ligatures w14:val="none"/>
+        </w:rPr>
+        <w:t xml:space="preserve">Тема задания: </w:t>
+      </w:r>
+      <w:r>
+        <w:rPr>
+          <w:rFonts w:ascii="Times New Roman" w:eastAsia="Times New Roman" w:hAnsi="Times New Roman" w:cs="Times New Roman"/>
+          <w:kern w:val="0"/>
+          <w:sz w:val="24"/>
+          <w:szCs w:val="20"/>
+          <w:u w:val="single"/>
+          <w:lang w:eastAsia="ja-JP"/>
+          <w14:ligatures w14:val="none"/>
+        </w:rPr>
+        <w:t>Статистическое опредление вероятности</w:t>
+      </w:r>
+      <w:r>
+        <w:rPr>
+          <w:rFonts w:ascii="Times New Roman" w:eastAsia="Times New Roman" w:hAnsi="Times New Roman" w:cs="Times New Roman"/>
+          <w:kern w:val="0"/>
+          <w:sz w:val="24"/>
+          <w:szCs w:val="20"/>
+          <w:u w:val="single"/>
+          <w:lang w:eastAsia="ja-JP"/>
+          <w14:ligatures w14:val="none"/>
+        </w:rPr>
+        <w:tab/>
+      </w:r>
+    </w:p>
+    <w:p>
+      <w:pPr>
+        <w:spacing w:after="0" w:line="240" w:lineRule="auto"/>
+        <w:jc w:val="center"/>
+        <w:rPr>
+          <w:rFonts w:ascii="Times New Roman" w:eastAsia="Times New Roman" w:hAnsi="Times New Roman" w:cs="Times New Roman"/>
+          <w:kern w:val="0"/>
+          <w:sz w:val="24"/>
+          <w:szCs w:val="24"/>
+          <w:lang w:eastAsia="ru-RU"/>
+          <w14:ligatures w14:val="none"/>
+        </w:rPr>
+      </w:pPr>
+    </w:p>
+    <w:p>
+      <w:pPr>
+        <w:tabs>
+          <w:tab w:val="center" w:pos="2694"/>
+          <w:tab w:val="left" w:pos="3686"/>
+          <w:tab w:val="left" w:pos="3969"/>
+          <w:tab w:val="center" w:pos="5103"/>
+          <w:tab w:val="left" w:pos="6237"/>
+        </w:tabs>
+        <w:spacing w:after="0" w:line="240" w:lineRule="auto"/>
+        <w:jc w:val="both"/>
+        <w:rPr>
+          <w:rFonts w:ascii="Times New Roman" w:eastAsia="Times New Roman" w:hAnsi="Times New Roman" w:cs="Times New Roman"/>
+          <w:kern w:val="0"/>
+          <w:sz w:val="24"/>
+          <w:szCs w:val="24"/>
+          <w:u w:val="single"/>
+          <w:lang w:eastAsia="ru-RU"/>
+          <w14:ligatures w14:val="none"/>
+        </w:rPr>
+      </w:pPr>
+      <w:r>
+        <w:rPr>
+          <w:rFonts w:ascii="Times New Roman" w:eastAsia="Times New Roman" w:hAnsi="Times New Roman" w:cs="Times New Roman"/>
+          <w:kern w:val="0"/>
+          <w:sz w:val="24"/>
+          <w:szCs w:val="24"/>
+          <w:lang w:eastAsia="ru-RU"/>
+          <w14:ligatures w14:val="none"/>
+        </w:rPr>
+        <w:t xml:space="preserve">Обучающийся </w:t>
+      </w:r>
+      <w:r>
+        <w:rPr>
+          <w:rFonts w:ascii="Times New Roman" w:eastAsia="Times New Roman" w:hAnsi="Times New Roman" w:cs="Times New Roman"/>
+          <w:kern w:val="0"/>
+          <w:sz w:val="24"/>
+          <w:szCs w:val="24"/>
+          <w:u w:val="single"/>
+          <w:lang w:eastAsia="ru-RU"/>
+          <w14:ligatures w14:val="none"/>
+        </w:rPr>
+        <w:tab/>
+        <w:t>Раевский Г.Р.</w:t>
+      </w:r>
+      <w:r>
+        <w:rPr>
+          <w:rFonts w:ascii="Times New Roman" w:eastAsia="Times New Roman" w:hAnsi="Times New Roman" w:cs="Times New Roman"/>
+          <w:kern w:val="0"/>
+          <w:sz w:val="24"/>
+          <w:szCs w:val="24"/>
+          <w:u w:val="single"/>
+          <w:lang w:eastAsia="ru-RU"/>
+          <w14:ligatures w14:val="none"/>
+        </w:rPr>
+        <w:tab/>
+      </w:r>
+      <w:r>
+        <w:rPr>
+          <w:rFonts w:ascii="Times New Roman" w:eastAsia="Times New Roman" w:hAnsi="Times New Roman" w:cs="Times New Roman"/>
+          <w:kern w:val="0"/>
+          <w:sz w:val="24"/>
+          <w:szCs w:val="24"/>
+          <w:lang w:eastAsia="ru-RU"/>
+          <w14:ligatures w14:val="none"/>
+        </w:rPr>
+        <w:tab/>
+      </w:r>
+      <w:r>
+        <w:rPr>
+          <w:rFonts w:ascii="Times New Roman" w:eastAsia="Times New Roman" w:hAnsi="Times New Roman" w:cs="Times New Roman"/>
+          <w:kern w:val="0"/>
+          <w:sz w:val="24"/>
+          <w:szCs w:val="24"/>
+          <w:u w:val="single"/>
+          <w:lang w:eastAsia="ru-RU"/>
+          <w14:ligatures w14:val="none"/>
+        </w:rPr>
+        <w:tab/>
+      </w:r>
+      <w:r>
+        <w:rPr>
+          <w:rFonts w:ascii="Times New Roman" w:eastAsia="Times New Roman" w:hAnsi="Times New Roman" w:cs="Times New Roman"/>
+          <w:kern w:val="0"/>
+          <w:sz w:val="24"/>
+          <w:szCs w:val="24"/>
+          <w:u w:val="single"/>
+          <w:lang w:val="en-US" w:eastAsia="ru-RU"/>
+          <w14:ligatures w14:val="none"/>
+        </w:rPr>
+        <w:t>P</w:t>
+      </w:r>
+      <w:r>
+        <w:rPr>
+          <w:rFonts w:ascii="Times New Roman" w:eastAsia="Times New Roman" w:hAnsi="Times New Roman" w:cs="Times New Roman"/>
+          <w:kern w:val="0"/>
+          <w:sz w:val="24"/>
+          <w:szCs w:val="24"/>
+          <w:u w:val="single"/>
+          <w:lang w:eastAsia="ru-RU"/>
+          <w14:ligatures w14:val="none"/>
+        </w:rPr>
+        <w:t>3221</w:t>
+      </w:r>
+      <w:r>
+        <w:rPr>
+          <w:rFonts w:ascii="Times New Roman" w:eastAsia="Times New Roman" w:hAnsi="Times New Roman" w:cs="Times New Roman"/>
+          <w:kern w:val="0"/>
+          <w:sz w:val="24"/>
+          <w:szCs w:val="24"/>
+          <w:u w:val="single"/>
+          <w:lang w:eastAsia="ru-RU"/>
+          <w14:ligatures w14:val="none"/>
+        </w:rPr>
+        <w:tab/>
+      </w:r>
+    </w:p>
+    <w:p>
+      <w:pPr>
+        <w:tabs>
+          <w:tab w:val="center" w:pos="2694"/>
+          <w:tab w:val="center" w:pos="5103"/>
+        </w:tabs>
+        <w:spacing w:after="0" w:line="240" w:lineRule="auto"/>
+        <w:jc w:val="both"/>
+        <w:rPr>
+          <w:rFonts w:ascii="Times New Roman" w:eastAsia="Times New Roman" w:hAnsi="Times New Roman" w:cs="Times New Roman"/>
+          <w:b/>
+          <w:kern w:val="0"/>
+          <w:sz w:val="16"/>
+          <w:szCs w:val="16"/>
+          <w:lang w:eastAsia="ru-RU"/>
+          <w14:ligatures w14:val="none"/>
+        </w:rPr>
+      </w:pPr>
+      <w:r>
+        <w:rPr>
+          <w:rFonts w:ascii="Times New Roman" w:eastAsia="Times New Roman" w:hAnsi="Times New Roman" w:cs="Times New Roman"/>
+          <w:b/>
+          <w:kern w:val="0"/>
+          <w:sz w:val="16"/>
+          <w:szCs w:val="16"/>
+          <w:lang w:eastAsia="ru-RU"/>
+          <w14:ligatures w14:val="none"/>
+        </w:rPr>
+        <w:tab/>
+        <w:t>(Фамилия И.О.)</w:t>
+      </w:r>
+      <w:r>
+        <w:rPr>
+          <w:rFonts w:ascii="Times New Roman" w:eastAsia="Times New Roman" w:hAnsi="Times New Roman" w:cs="Times New Roman"/>
+          <w:b/>
+          <w:kern w:val="0"/>
+          <w:sz w:val="16"/>
+          <w:szCs w:val="16"/>
+          <w:lang w:eastAsia="ru-RU"/>
+          <w14:ligatures w14:val="none"/>
+        </w:rPr>
+        <w:tab/>
+        <w:t>(номер группы)</w:t>
+      </w:r>
+    </w:p>
+    <w:p>
+      <w:pPr>
+        <w:spacing w:after="0" w:line="240" w:lineRule="auto"/>
+        <w:jc w:val="both"/>
+        <w:rPr>
+          <w:rFonts w:ascii="Times New Roman" w:eastAsia="Times New Roman" w:hAnsi="Times New Roman" w:cs="Times New Roman"/>
+          <w:kern w:val="0"/>
+          <w:sz w:val="24"/>
+          <w:szCs w:val="24"/>
+          <w:lang w:eastAsia="ru-RU"/>
+          <w14:ligatures w14:val="none"/>
+        </w:rPr>
+      </w:pPr>
+    </w:p>
+    <w:p>
+      <w:pPr>
+        <w:tabs>
+          <w:tab w:val="center" w:pos="2694"/>
+          <w:tab w:val="left" w:pos="3686"/>
+          <w:tab w:val="left" w:pos="3969"/>
+          <w:tab w:val="center" w:pos="5103"/>
+          <w:tab w:val="left" w:pos="6237"/>
+        </w:tabs>
+        <w:spacing w:after="0" w:line="240" w:lineRule="auto"/>
+        <w:jc w:val="both"/>
+        <w:rPr>
+          <w:rFonts w:ascii="Times New Roman" w:eastAsia="Times New Roman" w:hAnsi="Times New Roman" w:cs="Times New Roman"/>
+          <w:kern w:val="0"/>
+          <w:sz w:val="24"/>
+          <w:szCs w:val="24"/>
+          <w:u w:val="single"/>
+          <w:lang w:eastAsia="ru-RU"/>
+          <w14:ligatures w14:val="none"/>
+        </w:rPr>
+      </w:pPr>
+      <w:r>
+        <w:rPr>
+          <w:rFonts w:ascii="Times New Roman" w:eastAsia="Times New Roman" w:hAnsi="Times New Roman" w:cs="Times New Roman"/>
+          <w:kern w:val="0"/>
+          <w:sz w:val="24"/>
+          <w:szCs w:val="24"/>
+          <w:lang w:eastAsia="ru-RU"/>
+          <w14:ligatures w14:val="none"/>
+        </w:rPr>
+        <w:t xml:space="preserve">Обучающийся </w:t>
+      </w:r>
+      <w:r>
+        <w:rPr>
+          <w:rFonts w:ascii="Times New Roman" w:eastAsia="Times New Roman" w:hAnsi="Times New Roman" w:cs="Times New Roman"/>
+          <w:kern w:val="0"/>
+          <w:sz w:val="24"/>
+          <w:szCs w:val="24"/>
+          <w:u w:val="single"/>
+          <w:lang w:eastAsia="ru-RU"/>
+          <w14:ligatures w14:val="none"/>
+        </w:rPr>
+        <w:tab/>
+        <w:t>Козак Б. П.</w:t>
+      </w:r>
+      <w:r>
+        <w:rPr>
+          <w:rFonts w:ascii="Times New Roman" w:eastAsia="Times New Roman" w:hAnsi="Times New Roman" w:cs="Times New Roman"/>
+          <w:kern w:val="0"/>
+          <w:sz w:val="24"/>
+          <w:szCs w:val="24"/>
+          <w:u w:val="single"/>
+          <w:lang w:eastAsia="ru-RU"/>
+          <w14:ligatures w14:val="none"/>
+        </w:rPr>
+        <w:tab/>
+      </w:r>
+      <w:r>
+        <w:rPr>
+          <w:rFonts w:ascii="Times New Roman" w:eastAsia="Times New Roman" w:hAnsi="Times New Roman" w:cs="Times New Roman"/>
+          <w:kern w:val="0"/>
+          <w:sz w:val="24"/>
+          <w:szCs w:val="24"/>
+          <w:lang w:eastAsia="ru-RU"/>
+          <w14:ligatures w14:val="none"/>
+        </w:rPr>
+        <w:tab/>
+      </w:r>
+      <w:r>
+        <w:rPr>
+          <w:rFonts w:ascii="Times New Roman" w:eastAsia="Times New Roman" w:hAnsi="Times New Roman" w:cs="Times New Roman"/>
+          <w:kern w:val="0"/>
+          <w:sz w:val="24"/>
+          <w:szCs w:val="24"/>
+          <w:u w:val="single"/>
+          <w:lang w:eastAsia="ru-RU"/>
+          <w14:ligatures w14:val="none"/>
+        </w:rPr>
+        <w:tab/>
+      </w:r>
+      <w:r>
+        <w:rPr>
+          <w:rFonts w:ascii="Times New Roman" w:eastAsia="Times New Roman" w:hAnsi="Times New Roman" w:cs="Times New Roman"/>
+          <w:kern w:val="0"/>
+          <w:sz w:val="24"/>
+          <w:szCs w:val="24"/>
+          <w:u w:val="single"/>
+          <w:lang w:val="en-US" w:eastAsia="ru-RU"/>
+          <w14:ligatures w14:val="none"/>
+        </w:rPr>
+        <w:t>P</w:t>
+      </w:r>
+      <w:r>
+        <w:rPr>
+          <w:rFonts w:ascii="Times New Roman" w:eastAsia="Times New Roman" w:hAnsi="Times New Roman" w:cs="Times New Roman"/>
+          <w:kern w:val="0"/>
+          <w:sz w:val="24"/>
+          <w:szCs w:val="24"/>
+          <w:u w:val="single"/>
+          <w:lang w:eastAsia="ru-RU"/>
+          <w14:ligatures w14:val="none"/>
+        </w:rPr>
+        <w:t>3221</w:t>
+      </w:r>
+      <w:r>
+        <w:rPr>
+          <w:rFonts w:ascii="Times New Roman" w:eastAsia="Times New Roman" w:hAnsi="Times New Roman" w:cs="Times New Roman"/>
+          <w:kern w:val="0"/>
+          <w:sz w:val="24"/>
+          <w:szCs w:val="24"/>
+          <w:u w:val="single"/>
+          <w:lang w:eastAsia="ru-RU"/>
+          <w14:ligatures w14:val="none"/>
+        </w:rPr>
+        <w:tab/>
+      </w:r>
+    </w:p>
+    <w:p>
+      <w:pPr>
+        <w:tabs>
+          <w:tab w:val="center" w:pos="2694"/>
+          <w:tab w:val="center" w:pos="5103"/>
+        </w:tabs>
+        <w:spacing w:after="0" w:line="240" w:lineRule="auto"/>
+        <w:jc w:val="both"/>
+        <w:rPr>
+          <w:rFonts w:ascii="Times New Roman" w:eastAsia="Times New Roman" w:hAnsi="Times New Roman" w:cs="Times New Roman"/>
+          <w:b/>
+          <w:kern w:val="0"/>
+          <w:sz w:val="16"/>
+          <w:szCs w:val="16"/>
+          <w:lang w:eastAsia="ru-RU"/>
+          <w14:ligatures w14:val="none"/>
+        </w:rPr>
+      </w:pPr>
+      <w:r>
+        <w:rPr>
+          <w:rFonts w:ascii="Times New Roman" w:eastAsia="Times New Roman" w:hAnsi="Times New Roman" w:cs="Times New Roman"/>
+          <w:b/>
+          <w:kern w:val="0"/>
+          <w:sz w:val="16"/>
+          <w:szCs w:val="16"/>
+          <w:lang w:eastAsia="ru-RU"/>
+          <w14:ligatures w14:val="none"/>
+        </w:rPr>
+        <w:tab/>
+        <w:t>(Фамилия И.О.)</w:t>
+      </w:r>
+      <w:r>
+        <w:rPr>
+          <w:rFonts w:ascii="Times New Roman" w:eastAsia="Times New Roman" w:hAnsi="Times New Roman" w:cs="Times New Roman"/>
+          <w:b/>
+          <w:kern w:val="0"/>
+          <w:sz w:val="16"/>
+          <w:szCs w:val="16"/>
+          <w:lang w:eastAsia="ru-RU"/>
+          <w14:ligatures w14:val="none"/>
+        </w:rPr>
+        <w:tab/>
+        <w:t>(номер группы)</w:t>
+      </w:r>
+    </w:p>
+    <w:p>
+      <w:pPr>
+        <w:spacing w:after="0" w:line="240" w:lineRule="auto"/>
+        <w:jc w:val="both"/>
+        <w:rPr>
+          <w:rFonts w:ascii="Times New Roman" w:eastAsia="Times New Roman" w:hAnsi="Times New Roman" w:cs="Times New Roman"/>
+          <w:kern w:val="0"/>
+          <w:sz w:val="24"/>
+          <w:szCs w:val="24"/>
+          <w:lang w:eastAsia="ru-RU"/>
+          <w14:ligatures w14:val="none"/>
+        </w:rPr>
+      </w:pPr>
+    </w:p>
+    <w:p>
+      <w:pPr>
+        <w:spacing w:after="0" w:line="240" w:lineRule="auto"/>
+        <w:ind w:left="4140"/>
+        <w:jc w:val="both"/>
+        <w:rPr>
+          <w:rFonts w:ascii="Times New Roman" w:eastAsia="Times New Roman" w:hAnsi="Times New Roman" w:cs="Times New Roman"/>
+          <w:kern w:val="0"/>
+          <w:sz w:val="24"/>
+          <w:szCs w:val="24"/>
+          <w:lang w:eastAsia="ru-RU"/>
+          <w14:ligatures w14:val="none"/>
+        </w:rPr>
+      </w:pPr>
+    </w:p>
+    <w:p>
+      <w:pPr>
+        <w:spacing w:after="0" w:line="240" w:lineRule="auto"/>
+        <w:ind w:left="4140"/>
+        <w:jc w:val="both"/>
+        <w:rPr>
+          <w:rFonts w:ascii="Times New Roman" w:eastAsia="Times New Roman" w:hAnsi="Times New Roman" w:cs="Times New Roman"/>
+          <w:kern w:val="0"/>
+          <w:sz w:val="24"/>
+          <w:szCs w:val="24"/>
+          <w:lang w:eastAsia="ru-RU"/>
+          <w14:ligatures w14:val="none"/>
+        </w:rPr>
+      </w:pPr>
+    </w:p>
+    <w:p>
+      <w:pPr>
+        <w:spacing w:after="0" w:line="240" w:lineRule="auto"/>
+        <w:ind w:left="4140"/>
+        <w:jc w:val="both"/>
+        <w:rPr>
+          <w:rFonts w:ascii="Times New Roman" w:eastAsia="Times New Roman" w:hAnsi="Times New Roman" w:cs="Times New Roman"/>
+          <w:kern w:val="0"/>
+          <w:sz w:val="24"/>
+          <w:szCs w:val="24"/>
+          <w:lang w:eastAsia="ru-RU"/>
+          <w14:ligatures w14:val="none"/>
+        </w:rPr>
+      </w:pPr>
+    </w:p>
+    <w:p>
+      <w:pPr>
+        <w:spacing w:after="0" w:line="240" w:lineRule="auto"/>
+        <w:ind w:left="4140"/>
+        <w:jc w:val="both"/>
+        <w:rPr>
+          <w:rFonts w:ascii="Times New Roman" w:eastAsia="Times New Roman" w:hAnsi="Times New Roman" w:cs="Times New Roman"/>
+          <w:kern w:val="0"/>
+          <w:sz w:val="24"/>
+          <w:szCs w:val="24"/>
+          <w:lang w:eastAsia="ru-RU"/>
+          <w14:ligatures w14:val="none"/>
+        </w:rPr>
+      </w:pPr>
+    </w:p>
+    <w:p>
+      <w:pPr>
+        <w:spacing w:after="0" w:line="240" w:lineRule="auto"/>
+        <w:ind w:left="4140"/>
+        <w:jc w:val="both"/>
+        <w:rPr>
+          <w:rFonts w:ascii="Times New Roman" w:eastAsia="Times New Roman" w:hAnsi="Times New Roman" w:cs="Times New Roman"/>
+          <w:kern w:val="0"/>
+          <w:sz w:val="24"/>
+          <w:szCs w:val="24"/>
+          <w:lang w:eastAsia="ru-RU"/>
+          <w14:ligatures w14:val="none"/>
+        </w:rPr>
+      </w:pPr>
+    </w:p>
+    <w:p>
+      <w:pPr>
+        <w:spacing w:after="0" w:line="240" w:lineRule="auto"/>
+        <w:ind w:left="4140"/>
+        <w:jc w:val="both"/>
+        <w:rPr>
+          <w:rFonts w:ascii="Times New Roman" w:eastAsia="Times New Roman" w:hAnsi="Times New Roman" w:cs="Times New Roman"/>
+          <w:kern w:val="0"/>
+          <w:sz w:val="24"/>
+          <w:szCs w:val="24"/>
+          <w:lang w:eastAsia="ru-RU"/>
+          <w14:ligatures w14:val="none"/>
+        </w:rPr>
+      </w:pPr>
+    </w:p>
+    <w:p>
+      <w:pPr>
+        <w:spacing w:after="0" w:line="240" w:lineRule="auto"/>
+        <w:jc w:val="both"/>
+        <w:rPr>
+          <w:rFonts w:ascii="Times New Roman" w:eastAsia="Times New Roman" w:hAnsi="Times New Roman" w:cs="Times New Roman"/>
+          <w:kern w:val="0"/>
+          <w:sz w:val="24"/>
+          <w:szCs w:val="24"/>
+          <w:lang w:eastAsia="ru-RU"/>
+          <w14:ligatures w14:val="none"/>
+        </w:rPr>
+      </w:pPr>
+    </w:p>
+    <w:p>
+      <w:pPr>
+        <w:spacing w:after="0" w:line="240" w:lineRule="auto"/>
+        <w:ind w:left="4140"/>
+        <w:jc w:val="both"/>
+        <w:rPr>
+          <w:rFonts w:ascii="Times New Roman" w:eastAsia="Times New Roman" w:hAnsi="Times New Roman" w:cs="Times New Roman"/>
+          <w:kern w:val="0"/>
+          <w:sz w:val="24"/>
+          <w:szCs w:val="24"/>
+          <w:lang w:eastAsia="ru-RU"/>
+          <w14:ligatures w14:val="none"/>
+        </w:rPr>
+      </w:pPr>
+    </w:p>
+    <w:p>
+      <w:pPr>
+        <w:spacing w:after="0" w:line="240" w:lineRule="auto"/>
+        <w:ind w:left="4140"/>
+        <w:jc w:val="both"/>
+        <w:rPr>
+          <w:rFonts w:ascii="Times New Roman" w:eastAsia="Times New Roman" w:hAnsi="Times New Roman" w:cs="Times New Roman"/>
+          <w:kern w:val="0"/>
+          <w:sz w:val="24"/>
+          <w:szCs w:val="24"/>
+          <w:lang w:eastAsia="ru-RU"/>
+          <w14:ligatures w14:val="none"/>
+        </w:rPr>
+      </w:pPr>
+    </w:p>
+    <w:p>
+      <w:pPr>
+        <w:spacing w:after="0" w:line="240" w:lineRule="auto"/>
+        <w:jc w:val="both"/>
+        <w:rPr>
+          <w:rFonts w:ascii="Times New Roman" w:eastAsia="Times New Roman" w:hAnsi="Times New Roman" w:cs="Times New Roman"/>
+          <w:kern w:val="0"/>
+          <w:sz w:val="24"/>
+          <w:szCs w:val="24"/>
+          <w:lang w:eastAsia="ru-RU"/>
+          <w14:ligatures w14:val="none"/>
+        </w:rPr>
+      </w:pPr>
+    </w:p>
+    <w:p>
+      <w:pPr>
+        <w:spacing w:after="0" w:line="240" w:lineRule="auto"/>
+        <w:ind w:left="4140"/>
+        <w:jc w:val="both"/>
+        <w:rPr>
+          <w:rFonts w:ascii="Times New Roman" w:eastAsia="Times New Roman" w:hAnsi="Times New Roman" w:cs="Times New Roman"/>
+          <w:kern w:val="0"/>
+          <w:sz w:val="24"/>
+          <w:szCs w:val="24"/>
+          <w:lang w:eastAsia="ru-RU"/>
+          <w14:ligatures w14:val="none"/>
+        </w:rPr>
+      </w:pPr>
+    </w:p>
+    <w:p>
+      <w:pPr>
+        <w:pStyle w:val="BodyText"/>
+        <w:tabs>
+          <w:tab w:val="left" w:pos="4253"/>
+          <w:tab w:val="center" w:pos="8647"/>
+          <w:tab w:val="left" w:pos="9910"/>
+        </w:tabs>
+        <w:rPr>
+          <w:rFonts w:ascii="Times New Roman" w:eastAsia="Times New Roman" w:hAnsi="Times New Roman" w:cs="Times New Roman"/>
+          <w:kern w:val="0"/>
+          <w:sz w:val="24"/>
+          <w:szCs w:val="24"/>
+          <w:u w:val="single"/>
+          <w:lang w:eastAsia="ru-RU"/>
+          <w14:ligatures w14:val="none"/>
+        </w:rPr>
+      </w:pPr>
+      <w:r>
+        <w:rPr>
+          <w:rFonts w:ascii="Times New Roman" w:eastAsia="Times New Roman" w:hAnsi="Times New Roman" w:cs="Times New Roman"/>
+          <w:kern w:val="0"/>
+          <w:sz w:val="24"/>
+          <w:szCs w:val="24"/>
+          <w:lang w:eastAsia="ru-RU"/>
+          <w14:ligatures w14:val="none"/>
+        </w:rPr>
+        <w:tab/>
+        <w:t xml:space="preserve">Оценка работы </w:t>
+      </w:r>
+      <w:r>
+        <w:rPr>
+          <w:rFonts w:ascii="Times New Roman" w:eastAsia="Times New Roman" w:hAnsi="Times New Roman" w:cs="Times New Roman"/>
+          <w:kern w:val="0"/>
+          <w:sz w:val="24"/>
+          <w:szCs w:val="24"/>
+          <w:u w:val="single"/>
+          <w:lang w:eastAsia="ru-RU"/>
+          <w14:ligatures w14:val="none"/>
+        </w:rPr>
+        <w:tab/>
+      </w:r>
+      <w:r>
+        <w:rPr>
+          <w:rFonts w:ascii="Times New Roman" w:eastAsia="Times New Roman" w:hAnsi="Times New Roman" w:cs="Times New Roman"/>
+          <w:kern w:val="0"/>
+          <w:sz w:val="24"/>
+          <w:szCs w:val="24"/>
+          <w:u w:val="single"/>
+          <w:lang w:eastAsia="ru-RU"/>
+          <w14:ligatures w14:val="none"/>
+        </w:rPr>
+        <w:t>____________________</w:t>
+      </w:r>
+    </w:p>
+    <w:p>
+      <w:pPr>
+        <w:tabs>
+          <w:tab w:val="left" w:pos="4253"/>
+        </w:tabs>
+        <w:spacing w:after="0" w:line="240" w:lineRule="auto"/>
+        <w:jc w:val="both"/>
+        <w:rPr>
+          <w:rFonts w:ascii="Times New Roman" w:eastAsia="Times New Roman" w:hAnsi="Times New Roman" w:cs="Times New Roman"/>
+          <w:kern w:val="0"/>
+          <w:sz w:val="24"/>
+          <w:szCs w:val="24"/>
+          <w:lang w:eastAsia="ru-RU"/>
+          <w14:ligatures w14:val="none"/>
+        </w:rPr>
+      </w:pPr>
+    </w:p>
+    <w:p>
+      <w:pPr>
+        <w:tabs>
+          <w:tab w:val="left" w:pos="4253"/>
+          <w:tab w:val="left" w:pos="8364"/>
+        </w:tabs>
+        <w:spacing w:after="0" w:line="240" w:lineRule="auto"/>
+        <w:jc w:val="both"/>
+        <w:rPr>
+          <w:rFonts w:ascii="Times New Roman" w:eastAsia="Times New Roman" w:hAnsi="Times New Roman" w:cs="Times New Roman"/>
+          <w:kern w:val="0"/>
+          <w:sz w:val="24"/>
+          <w:szCs w:val="24"/>
+          <w:lang w:eastAsia="ru-RU"/>
+          <w14:ligatures w14:val="none"/>
+        </w:rPr>
+      </w:pPr>
+      <w:r>
+        <w:rPr>
+          <w:rFonts w:ascii="Times New Roman" w:eastAsia="Times New Roman" w:hAnsi="Times New Roman" w:cs="Times New Roman"/>
+          <w:kern w:val="0"/>
+          <w:sz w:val="24"/>
+          <w:szCs w:val="24"/>
+          <w:lang w:eastAsia="ru-RU"/>
+          <w14:ligatures w14:val="none"/>
+        </w:rPr>
+        <w:tab/>
+        <w:t xml:space="preserve">Подписи преподавателя </w:t>
+      </w:r>
+      <w:r>
+        <w:rPr>
+          <w:rFonts w:ascii="Times New Roman" w:eastAsia="Times New Roman" w:hAnsi="Times New Roman" w:cs="Times New Roman"/>
+          <w:kern w:val="0"/>
+          <w:sz w:val="24"/>
+          <w:szCs w:val="24"/>
+          <w:u w:val="single"/>
+          <w:lang w:eastAsia="ru-RU"/>
+          <w14:ligatures w14:val="none"/>
+        </w:rPr>
+        <w:tab/>
+      </w:r>
+      <w:r>
+        <w:rPr>
+          <w:rFonts w:ascii="Times New Roman" w:eastAsia="Times New Roman" w:hAnsi="Times New Roman" w:cs="Times New Roman"/>
+          <w:kern w:val="0"/>
+          <w:sz w:val="24"/>
+          <w:szCs w:val="24"/>
+          <w:lang w:eastAsia="ru-RU"/>
+          <w14:ligatures w14:val="none"/>
+        </w:rPr>
+        <w:t>__________</w:t>
+      </w:r>
+    </w:p>
+    <w:p>
+      <w:pPr>
+        <w:tabs>
+          <w:tab w:val="center" w:pos="7655"/>
+        </w:tabs>
+        <w:spacing w:after="0" w:line="240" w:lineRule="auto"/>
+        <w:jc w:val="both"/>
+        <w:rPr>
+          <w:rFonts w:ascii="Times New Roman" w:eastAsia="Times New Roman" w:hAnsi="Times New Roman" w:cs="Times New Roman"/>
+          <w:kern w:val="0"/>
+          <w:sz w:val="16"/>
+          <w:szCs w:val="16"/>
+          <w:lang w:eastAsia="ru-RU"/>
+          <w14:ligatures w14:val="none"/>
+        </w:rPr>
+      </w:pPr>
+      <w:r>
+        <w:rPr>
+          <w:rFonts w:ascii="Times New Roman" w:eastAsia="Times New Roman" w:hAnsi="Times New Roman" w:cs="Times New Roman"/>
+          <w:kern w:val="0"/>
+          <w:sz w:val="16"/>
+          <w:szCs w:val="16"/>
+          <w:lang w:eastAsia="ru-RU"/>
+          <w14:ligatures w14:val="none"/>
+        </w:rPr>
+        <w:tab/>
+        <w:t>(подпись)</w:t>
+      </w:r>
+    </w:p>
+    <w:p>
+      <w:pPr>
+        <w:tabs>
+          <w:tab w:val="left" w:pos="4253"/>
+        </w:tabs>
+        <w:spacing w:after="0" w:line="240" w:lineRule="auto"/>
+        <w:jc w:val="both"/>
+        <w:rPr>
+          <w:rFonts w:ascii="Times New Roman" w:eastAsia="Times New Roman" w:hAnsi="Times New Roman" w:cs="Times New Roman"/>
+          <w:b/>
+          <w:kern w:val="0"/>
+          <w:sz w:val="16"/>
+          <w:szCs w:val="16"/>
+          <w:lang w:eastAsia="ru-RU"/>
+          <w14:ligatures w14:val="none"/>
+        </w:rPr>
+      </w:pPr>
+    </w:p>
+    <w:p>
+      <w:pPr>
+        <w:tabs>
+          <w:tab w:val="left" w:pos="4253"/>
+          <w:tab w:val="left" w:pos="9910"/>
+        </w:tabs>
+        <w:spacing w:after="0" w:line="240" w:lineRule="auto"/>
+        <w:jc w:val="both"/>
+        <w:rPr>
+          <w:rFonts w:ascii="Times New Roman" w:eastAsia="Times New Roman" w:hAnsi="Times New Roman" w:cs="Times New Roman"/>
+          <w:kern w:val="0"/>
+          <w:sz w:val="24"/>
+          <w:szCs w:val="24"/>
+          <w:u w:val="single"/>
+          <w:lang w:eastAsia="ru-RU"/>
+          <w14:ligatures w14:val="none"/>
+        </w:rPr>
+      </w:pPr>
+      <w:r>
+        <w:rPr>
+          <w:rFonts w:ascii="Times New Roman" w:eastAsia="Times New Roman" w:hAnsi="Times New Roman" w:cs="Times New Roman"/>
+          <w:kern w:val="0"/>
+          <w:sz w:val="24"/>
+          <w:szCs w:val="24"/>
+          <w:lang w:eastAsia="ru-RU"/>
+          <w14:ligatures w14:val="none"/>
+        </w:rPr>
+        <w:tab/>
+        <w:t xml:space="preserve">Дата </w:t>
+      </w:r>
+      <w:r>
+        <w:rPr>
+          <w:rFonts w:ascii="Times New Roman" w:eastAsia="Times New Roman" w:hAnsi="Times New Roman" w:cs="Times New Roman"/>
+          <w:kern w:val="0"/>
+          <w:sz w:val="24"/>
+          <w:szCs w:val="24"/>
+          <w:u w:val="single"/>
+          <w:lang w:eastAsia="ru-RU"/>
+          <w14:ligatures w14:val="none"/>
+        </w:rPr>
+        <w:t>________________________________________</w:t>
+      </w:r>
+    </w:p>
+    <w:p>
+      <w:pPr>
+        <w:tabs>
+          <w:tab w:val="left" w:pos="4253"/>
+          <w:tab w:val="center" w:pos="8647"/>
+          <w:tab w:val="left" w:pos="9910"/>
+        </w:tabs>
+        <w:spacing w:after="0" w:line="240" w:lineRule="auto"/>
+        <w:jc w:val="both"/>
+        <w:rPr>
+          <w:rFonts w:ascii="Times New Roman" w:eastAsia="Times New Roman" w:hAnsi="Times New Roman" w:cs="Times New Roman"/>
+          <w:kern w:val="0"/>
+          <w:sz w:val="24"/>
+          <w:szCs w:val="24"/>
+          <w:lang w:eastAsia="ru-RU"/>
+          <w14:ligatures w14:val="none"/>
+        </w:rPr>
+      </w:pPr>
+    </w:p>
+    <w:p>
+      <w:pPr>
+        <w:spacing w:after="0" w:line="240" w:lineRule="auto"/>
+        <w:jc w:val="center"/>
+        <w:rPr>
+          <w:rFonts w:ascii="Times New Roman" w:eastAsia="Times New Roman" w:hAnsi="Times New Roman" w:cs="Times New Roman"/>
+          <w:kern w:val="0"/>
+          <w:sz w:val="24"/>
+          <w:szCs w:val="24"/>
+          <w:lang w:eastAsia="ru-RU"/>
+          <w14:ligatures w14:val="none"/>
+        </w:rPr>
+      </w:pPr>
+    </w:p>
+    <w:p>
+      <w:pPr>
+        <w:spacing w:after="0" w:line="240" w:lineRule="auto"/>
+        <w:ind w:right="-13"/>
+        <w:jc w:val="center"/>
+        <w:rPr>
+          <w:rFonts w:ascii="Times New Roman" w:eastAsia="Times New Roman" w:hAnsi="Times New Roman" w:cs="Times New Roman"/>
+          <w:kern w:val="0"/>
+          <w:sz w:val="24"/>
+          <w:szCs w:val="24"/>
+          <w:lang w:eastAsia="ru-RU"/>
+          <w14:ligatures w14:val="none"/>
+        </w:rPr>
+      </w:pPr>
+      <w:r>
+        <w:rPr>
+          <w:rFonts w:ascii="Times New Roman" w:eastAsia="Times New Roman" w:hAnsi="Times New Roman" w:cs="Times New Roman"/>
+          <w:kern w:val="0"/>
+          <w:sz w:val="24"/>
+          <w:szCs w:val="24"/>
+          <w:lang w:eastAsia="ru-RU"/>
+          <w14:ligatures w14:val="none"/>
+        </w:rPr>
+        <w:t>Санкт-Петербург</w:t>
+      </w:r>
+    </w:p>
+    <w:p>
+      <w:pPr>
+        <w:spacing w:after="200" w:line="240" w:lineRule="auto"/>
+        <w:ind w:right="-13"/>
+        <w:jc w:val="center"/>
+        <w:rPr>
+          <w:rFonts w:ascii="Times New Roman" w:eastAsia="Times New Roman" w:hAnsi="Times New Roman" w:cs="Times New Roman"/>
+          <w:kern w:val="0"/>
+          <w:sz w:val="24"/>
+          <w:szCs w:val="24"/>
+          <w:lang w:eastAsia="ru-RU"/>
+          <w14:ligatures w14:val="none"/>
+        </w:rPr>
+      </w:pPr>
+      <w:r>
+        <w:rPr>
+          <w:rFonts w:ascii="Times New Roman" w:eastAsia="Times New Roman" w:hAnsi="Times New Roman" w:cs="Times New Roman"/>
+          <w:kern w:val="0"/>
+          <w:sz w:val="24"/>
+          <w:szCs w:val="24"/>
+          <w:lang w:eastAsia="ru-RU"/>
+          <w14:ligatures w14:val="none"/>
+        </w:rPr>
+        <w:t>2024 г.</w:t>
+      </w:r>
+    </w:p>
+    <w:p>
+      <w:pPr>
         <w:rPr>
           <w:sz w:val="28"/>
           <w:szCs w:val="28"/>
@@ -72,308 +1378,8 @@
           <w:sz w:val="28"/>
           <w:szCs w:val="28"/>
         </w:rPr>
-        <w:t>Выполнили</w:t>
+        <w:br w:type="page"/>
       </w:r>
-      <w:r>
-        <w:rPr>
-          <w:sz w:val="28"/>
-          <w:szCs w:val="28"/>
-        </w:rPr>
-        <w:t>:</w:t>
-      </w:r>
-    </w:p>
-    <w:p>
-      <w:pPr>
-        <w:jc w:val="right"/>
-        <w:rPr>
-          <w:sz w:val="28"/>
-          <w:szCs w:val="28"/>
-        </w:rPr>
-      </w:pPr>
-      <w:r>
-        <w:rPr>
-          <w:sz w:val="28"/>
-          <w:szCs w:val="28"/>
-        </w:rPr>
-        <w:t xml:space="preserve">Раевский Григорий, </w:t>
-      </w:r>
-      <w:r>
-        <w:rPr>
-          <w:sz w:val="28"/>
-          <w:szCs w:val="28"/>
-          <w:lang w:val="en-US"/>
-        </w:rPr>
-        <w:t>P</w:t>
-      </w:r>
-      <w:r>
-        <w:rPr>
-          <w:sz w:val="28"/>
-          <w:szCs w:val="28"/>
-        </w:rPr>
-        <w:t>3221</w:t>
-      </w:r>
-      <w:r>
-        <w:rPr>
-          <w:sz w:val="28"/>
-          <w:szCs w:val="28"/>
-        </w:rPr>
-        <w:br/>
-      </w:r>
-      <w:r>
-        <w:rPr>
-          <w:sz w:val="28"/>
-          <w:szCs w:val="28"/>
-        </w:rPr>
-        <w:t>Козак Борис</w:t>
-      </w:r>
-      <w:r>
-        <w:rPr>
-          <w:sz w:val="28"/>
-          <w:szCs w:val="28"/>
-        </w:rPr>
-        <w:t xml:space="preserve">, </w:t>
-      </w:r>
-      <w:r>
-        <w:rPr>
-          <w:sz w:val="28"/>
-          <w:szCs w:val="28"/>
-          <w:lang w:val="en-US"/>
-        </w:rPr>
-        <w:t>P</w:t>
-      </w:r>
-      <w:r>
-        <w:rPr>
-          <w:sz w:val="28"/>
-          <w:szCs w:val="28"/>
-        </w:rPr>
-        <w:t>3221</w:t>
-      </w:r>
-    </w:p>
-    <w:p>
-      <w:pPr>
-        <w:jc w:val="center"/>
-        <w:rPr>
-          <w:sz w:val="28"/>
-          <w:szCs w:val="28"/>
-        </w:rPr>
-      </w:pPr>
-      <w:r>
-        <w:rPr>
-          <w:sz w:val="28"/>
-          <w:szCs w:val="28"/>
-        </w:rPr>
-        <w:t>Содержание</w:t>
-      </w:r>
-      <w:r>
-        <w:rPr>
-          <w:sz w:val="28"/>
-          <w:szCs w:val="28"/>
-        </w:rPr>
-        <w:t>:</w:t>
-      </w:r>
-    </w:p>
-    <w:p>
-      <w:pPr>
-        <w:jc w:val="center"/>
-        <w:rPr>
-          <w:sz w:val="28"/>
-          <w:szCs w:val="28"/>
-        </w:rPr>
-      </w:pPr>
-      <w:r>
-        <w:rPr>
-          <w:sz w:val="28"/>
-          <w:szCs w:val="28"/>
-        </w:rPr>
-        <w:t>Цель работы</w:t>
-      </w:r>
-    </w:p>
-    <w:p>
-      <w:pPr>
-        <w:jc w:val="center"/>
-        <w:rPr>
-          <w:sz w:val="28"/>
-          <w:szCs w:val="28"/>
-        </w:rPr>
-      </w:pPr>
-      <w:r>
-        <w:rPr>
-          <w:sz w:val="28"/>
-          <w:szCs w:val="28"/>
-        </w:rPr>
-        <w:t>Исходные данные</w:t>
-      </w:r>
-    </w:p>
-    <w:p>
-      <w:pPr>
-        <w:jc w:val="center"/>
-        <w:rPr>
-          <w:sz w:val="28"/>
-          <w:szCs w:val="28"/>
-        </w:rPr>
-      </w:pPr>
-      <w:r>
-        <w:rPr>
-          <w:sz w:val="28"/>
-          <w:szCs w:val="28"/>
-        </w:rPr>
-        <w:t>Пункт 1. Составление статистического ряда, гистограммы и нахождение точечных оценок математического ожидания и дисперсии.</w:t>
-      </w:r>
-    </w:p>
-    <w:p>
-      <w:pPr>
-        <w:jc w:val="center"/>
-        <w:rPr>
-          <w:sz w:val="28"/>
-          <w:szCs w:val="28"/>
-        </w:rPr>
-      </w:pPr>
-      <w:r>
-        <w:rPr>
-          <w:sz w:val="28"/>
-          <w:szCs w:val="28"/>
-        </w:rPr>
-        <w:t>Пункт 2. Построение доверительного интервала.</w:t>
-      </w:r>
-    </w:p>
-    <w:p>
-      <w:pPr>
-        <w:jc w:val="center"/>
-        <w:rPr>
-          <w:sz w:val="28"/>
-          <w:szCs w:val="28"/>
-        </w:rPr>
-      </w:pPr>
-      <w:r>
-        <w:rPr>
-          <w:sz w:val="28"/>
-          <w:szCs w:val="28"/>
-        </w:rPr>
-        <w:t>Пункт 3. Проверка статистических гипотез.</w:t>
-      </w:r>
-    </w:p>
-    <w:p>
-      <w:pPr>
-        <w:jc w:val="center"/>
-        <w:rPr>
-          <w:sz w:val="28"/>
-          <w:szCs w:val="28"/>
-        </w:rPr>
-      </w:pPr>
-      <w:r>
-        <w:rPr>
-          <w:sz w:val="28"/>
-          <w:szCs w:val="28"/>
-        </w:rPr>
-        <w:t>Выводы</w:t>
-      </w:r>
-    </w:p>
-    <w:p>
-      <w:pPr>
-        <w:jc w:val="right"/>
-        <w:rPr>
-          <w:sz w:val="28"/>
-          <w:szCs w:val="28"/>
-        </w:rPr>
-      </w:pPr>
-    </w:p>
-    <w:p>
-      <w:pPr>
-        <w:jc w:val="right"/>
-        <w:rPr>
-          <w:sz w:val="28"/>
-          <w:szCs w:val="28"/>
-        </w:rPr>
-      </w:pPr>
-    </w:p>
-    <w:p>
-      <w:pPr>
-        <w:jc w:val="right"/>
-        <w:rPr>
-          <w:sz w:val="28"/>
-          <w:szCs w:val="28"/>
-        </w:rPr>
-      </w:pPr>
-    </w:p>
-    <w:p>
-      <w:pPr>
-        <w:jc w:val="right"/>
-        <w:rPr>
-          <w:sz w:val="28"/>
-          <w:szCs w:val="28"/>
-        </w:rPr>
-      </w:pPr>
-    </w:p>
-    <w:p>
-      <w:pPr>
-        <w:jc w:val="right"/>
-        <w:rPr>
-          <w:sz w:val="28"/>
-          <w:szCs w:val="28"/>
-        </w:rPr>
-      </w:pPr>
-    </w:p>
-    <w:p>
-      <w:pPr>
-        <w:jc w:val="right"/>
-        <w:rPr>
-          <w:sz w:val="28"/>
-          <w:szCs w:val="28"/>
-        </w:rPr>
-      </w:pPr>
-    </w:p>
-    <w:p>
-      <w:pPr>
-        <w:jc w:val="right"/>
-        <w:rPr>
-          <w:sz w:val="28"/>
-          <w:szCs w:val="28"/>
-        </w:rPr>
-      </w:pPr>
-    </w:p>
-    <w:p>
-      <w:pPr>
-        <w:jc w:val="right"/>
-        <w:rPr>
-          <w:sz w:val="28"/>
-          <w:szCs w:val="28"/>
-        </w:rPr>
-      </w:pPr>
-    </w:p>
-    <w:p>
-      <w:pPr>
-        <w:jc w:val="right"/>
-        <w:rPr>
-          <w:sz w:val="28"/>
-          <w:szCs w:val="28"/>
-        </w:rPr>
-      </w:pPr>
-    </w:p>
-    <w:p>
-      <w:pPr>
-        <w:jc w:val="right"/>
-        <w:rPr>
-          <w:sz w:val="28"/>
-          <w:szCs w:val="28"/>
-        </w:rPr>
-      </w:pPr>
-    </w:p>
-    <w:p>
-      <w:pPr>
-        <w:jc w:val="right"/>
-        <w:rPr>
-          <w:sz w:val="28"/>
-          <w:szCs w:val="28"/>
-        </w:rPr>
-      </w:pPr>
-    </w:p>
-    <w:p>
-      <w:pPr>
-        <w:rPr>
-          <w:sz w:val="28"/>
-          <w:szCs w:val="28"/>
-        </w:rPr>
-      </w:pPr>
     </w:p>
     <w:p>
       <w:pPr>
@@ -8983,7 +9989,7 @@
                           </w:p>
                           <w:tbl>
                             <w:tblPr>
-                              <w:tblStyle w:val="a4"/>
+                              <w:tblStyle w:val="TableGrid"/>
                               <w:tblW w:w="0" w:type="auto"/>
                               <w:tblLook w:val="04A0" w:firstRow="1" w:lastRow="0" w:firstColumn="1" w:lastColumn="0" w:noHBand="0" w:noVBand="1"/>
                             </w:tblPr>
@@ -11028,7 +12034,7 @@
                 <v:stroke joinstyle="miter"/>
                 <v:path gradientshapeok="t" o:connecttype="rect"/>
               </v:shapetype>
-              <v:shape id="Надпись 2" o:spid="_x0000_s1026" type="#_x0000_t202" style="position:absolute;margin-left:0;margin-top:198pt;width:613.2pt;height:218.4pt;rotation:90;z-index:251659264;visibility:visible;mso-wrap-style:square;mso-width-percent:0;mso-height-percent:0;mso-wrap-distance-left:9pt;mso-wrap-distance-top:3.6pt;mso-wrap-distance-right:9pt;mso-wrap-distance-bottom:3.6pt;mso-position-horizontal:center;mso-position-horizontal-relative:margin;mso-position-vertical:absolute;mso-position-vertical-relative:text;mso-width-percent:0;mso-height-percent:0;mso-width-relative:margin;mso-height-relative:margin;v-text-anchor:top" o:gfxdata="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" filled="f">
+              <v:shape id="Надпись 2" o:spid="_x0000_s1026" type="#_x0000_t202" style="position:absolute;margin-left:0;margin-top:198pt;width:613.2pt;height:218.4pt;rotation:90;z-index:251659264;visibility:visible;mso-wrap-style:square;mso-width-percent:0;mso-height-percent:0;mso-wrap-distance-left:9pt;mso-wrap-distance-top:3.6pt;mso-wrap-distance-right:9pt;mso-wrap-distance-bottom:3.6pt;mso-position-horizontal:center;mso-position-horizontal-relative:margin;mso-position-vertical:absolute;mso-position-vertical-relative:text;mso-width-percent:0;mso-height-percent:0;mso-width-relative:margin;mso-height-relative:margin;v-text-anchor:top" o:gfxdata="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" filled="f">
                 <v:textbox>
                   <w:txbxContent>
                     <w:p>
@@ -11038,7 +12044,7 @@
                     </w:p>
                     <w:tbl>
                       <w:tblPr>
-                        <w:tblStyle w:val="a4"/>
+                        <w:tblStyle w:val="TableGrid"/>
                         <w:tblW w:w="0" w:type="auto"/>
                         <w:tblLook w:val="04A0" w:firstRow="1" w:lastRow="0" w:firstColumn="1" w:lastColumn="0" w:noHBand="0" w:noVBand="1"/>
                       </w:tblPr>
@@ -13375,7 +14381,7 @@
             <wp:cNvGraphicFramePr/>
             <a:graphic xmlns:a="http://schemas.openxmlformats.org/drawingml/2006/main">
               <a:graphicData uri="http://schemas.openxmlformats.org/drawingml/2006/chart">
-                <c:chart xmlns:c="http://schemas.openxmlformats.org/drawingml/2006/chart" xmlns:r="http://schemas.openxmlformats.org/officeDocument/2006/relationships" r:id="rId4"/>
+                <c:chart xmlns:c="http://schemas.openxmlformats.org/drawingml/2006/chart" xmlns:r="http://schemas.openxmlformats.org/officeDocument/2006/relationships" r:id="rId6"/>
               </a:graphicData>
             </a:graphic>
           </wp:inline>
@@ -13407,7 +14413,7 @@
             <wp:cNvGraphicFramePr/>
             <a:graphic xmlns:a="http://schemas.openxmlformats.org/drawingml/2006/main">
               <a:graphicData uri="http://schemas.openxmlformats.org/drawingml/2006/chart">
-                <c:chart xmlns:c="http://schemas.openxmlformats.org/drawingml/2006/chart" xmlns:r="http://schemas.openxmlformats.org/officeDocument/2006/relationships" r:id="rId5"/>
+                <c:chart xmlns:c="http://schemas.openxmlformats.org/drawingml/2006/chart" xmlns:r="http://schemas.openxmlformats.org/officeDocument/2006/relationships" r:id="rId7"/>
               </a:graphicData>
             </a:graphic>
           </wp:anchor>
@@ -13452,7 +14458,7 @@
     </w:p>
     <w:tbl>
       <w:tblPr>
-        <w:tblStyle w:val="a4"/>
+        <w:tblStyle w:val="TableGrid"/>
         <w:tblW w:w="0" w:type="auto"/>
         <w:tblInd w:w="-5" w:type="dxa"/>
         <w:tblLook w:val="04A0" w:firstRow="1" w:lastRow="0" w:firstColumn="1" w:lastColumn="0" w:noHBand="0" w:noVBand="1"/>
@@ -14286,7 +15292,7 @@
             <wp:cNvGraphicFramePr/>
             <a:graphic xmlns:a="http://schemas.openxmlformats.org/drawingml/2006/main">
               <a:graphicData uri="http://schemas.openxmlformats.org/drawingml/2006/chart">
-                <c:chart xmlns:c="http://schemas.openxmlformats.org/drawingml/2006/chart" xmlns:r="http://schemas.openxmlformats.org/officeDocument/2006/relationships" r:id="rId6"/>
+                <c:chart xmlns:c="http://schemas.openxmlformats.org/drawingml/2006/chart" xmlns:r="http://schemas.openxmlformats.org/officeDocument/2006/relationships" r:id="rId8"/>
               </a:graphicData>
             </a:graphic>
           </wp:inline>
@@ -14323,7 +15329,7 @@
             <wp:cNvGraphicFramePr/>
             <a:graphic xmlns:a="http://schemas.openxmlformats.org/drawingml/2006/main">
               <a:graphicData uri="http://schemas.openxmlformats.org/drawingml/2006/chart">
-                <c:chart xmlns:c="http://schemas.openxmlformats.org/drawingml/2006/chart" xmlns:r="http://schemas.openxmlformats.org/officeDocument/2006/relationships" r:id="rId7"/>
+                <c:chart xmlns:c="http://schemas.openxmlformats.org/drawingml/2006/chart" xmlns:r="http://schemas.openxmlformats.org/officeDocument/2006/relationships" r:id="rId9"/>
               </a:graphicData>
             </a:graphic>
           </wp:inline>
@@ -14406,7 +15412,7 @@
                           <w:p/>
                           <w:tbl>
                             <w:tblPr>
-                              <w:tblStyle w:val="a4"/>
+                              <w:tblStyle w:val="TableGrid"/>
                               <w:tblW w:w="0" w:type="auto"/>
                               <w:tblLook w:val="04A0" w:firstRow="1" w:lastRow="0" w:firstColumn="1" w:lastColumn="0" w:noHBand="0" w:noVBand="1"/>
                             </w:tblPr>
@@ -16950,13 +17956,13 @@
           </mc:Choice>
           <mc:Fallback>
             <w:pict>
-              <v:shape w14:anchorId="582EEC0D" id="_x0000_s1027" type="#_x0000_t202" style="position:absolute;margin-left:0;margin-top:80.8pt;width:557.4pt;height:110.6pt;z-index:251662336;visibility:visible;mso-wrap-style:square;mso-width-percent:0;mso-height-percent:200;mso-wrap-distance-left:9pt;mso-wrap-distance-top:3.6pt;mso-wrap-distance-right:9pt;mso-wrap-distance-bottom:3.6pt;mso-position-horizontal:center;mso-position-horizontal-relative:margin;mso-position-vertical:absolute;mso-position-vertical-relative:text;mso-width-percent:0;mso-height-percent:200;mso-width-relative:margin;mso-height-relative:margin;v-text-anchor:top" o:gfxdata="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" filled="f" stroked="f">
+              <v:shape w14:anchorId="582EEC0D" id="_x0000_s1027" type="#_x0000_t202" style="position:absolute;margin-left:0;margin-top:80.8pt;width:557.4pt;height:110.6pt;z-index:251662336;visibility:visible;mso-wrap-style:square;mso-width-percent:0;mso-height-percent:200;mso-wrap-distance-left:9pt;mso-wrap-distance-top:3.6pt;mso-wrap-distance-right:9pt;mso-wrap-distance-bottom:3.6pt;mso-position-horizontal:center;mso-position-horizontal-relative:margin;mso-position-vertical:absolute;mso-position-vertical-relative:text;mso-width-percent:0;mso-height-percent:200;mso-width-relative:margin;mso-height-relative:margin;v-text-anchor:top" o:gfxdata="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" filled="f" stroked="f">
                 <v:textbox style="mso-fit-shape-to-text:t">
                   <w:txbxContent>
                     <w:p/>
                     <w:tbl>
                       <w:tblPr>
-                        <w:tblStyle w:val="a4"/>
+                        <w:tblStyle w:val="TableGrid"/>
                         <w:tblW w:w="0" w:type="auto"/>
                         <w:tblLook w:val="04A0" w:firstRow="1" w:lastRow="0" w:firstColumn="1" w:lastColumn="0" w:noHBand="0" w:noVBand="1"/>
                       </w:tblPr>
@@ -22192,7 +23198,6 @@
         </w:rPr>
         <w:t xml:space="preserve">теоретическая вероятность попадания случайной величины в </w:t>
       </w:r>
-      <w:proofErr w:type="spellStart"/>
       <w:r>
         <w:rPr>
           <w:rFonts w:eastAsiaTheme="minorEastAsia"/>
@@ -22202,7 +23207,6 @@
         </w:rPr>
         <w:t>i</w:t>
       </w:r>
-      <w:proofErr w:type="spellEnd"/>
       <w:r>
         <w:rPr>
           <w:rFonts w:eastAsiaTheme="minorEastAsia"/>
@@ -23247,7 +24251,7 @@
     </w:p>
     <w:tbl>
       <w:tblPr>
-        <w:tblStyle w:val="a4"/>
+        <w:tblStyle w:val="TableGrid"/>
         <w:tblW w:w="0" w:type="auto"/>
         <w:tblLook w:val="04A0" w:firstRow="1" w:lastRow="0" w:firstColumn="1" w:lastColumn="0" w:noHBand="0" w:noVBand="1"/>
       </w:tblPr>
@@ -23619,7 +24623,16 @@
                         <w:szCs w:val="24"/>
                         <w:lang w:val="en-US"/>
                       </w:rPr>
-                      <m:t>i+1</m:t>
+                      <m:t>i</m:t>
+                    </m:r>
+                    <m:r>
+                      <w:rPr>
+                        <w:rFonts w:ascii="Cambria Math" w:eastAsiaTheme="minorEastAsia" w:hAnsi="Cambria Math"/>
+                        <w:sz w:val="24"/>
+                        <w:szCs w:val="24"/>
+                        <w:lang w:val="en-US"/>
+                      </w:rPr>
+                      <m:t>+1</m:t>
                     </m:r>
                   </m:sub>
                 </m:sSub>
@@ -25199,6 +26212,56 @@
     </w:sectPr>
   </w:body>
 </w:document>
+</file>
+
+<file path=word/endnotes.xml><?xml version="1.0" encoding="utf-8"?>
+<w:endnotes xmlns:wpc="http://schemas.microsoft.com/office/word/2010/wordprocessingCanvas" xmlns:cx="http://schemas.microsoft.com/office/drawing/2014/chartex" xmlns:cx1="http://schemas.microsoft.com/office/drawing/2015/9/8/chartex" xmlns:cx2="http://schemas.microsoft.com/office/drawing/2015/10/21/chartex" xmlns:cx3="http://schemas.microsoft.com/office/drawing/2016/5/9/chartex" xmlns:cx4="http://schemas.microsoft.com/office/drawing/2016/5/10/chartex" xmlns:cx5="http://schemas.microsoft.com/office/drawing/2016/5/11/chartex" xmlns:cx6="http://schemas.microsoft.com/office/drawing/2016/5/12/chartex" xmlns:cx7="http://schemas.microsoft.com/office/drawing/2016/5/13/chartex" xmlns:cx8="http://schemas.microsoft.com/office/drawing/2016/5/14/chartex" xmlns:mc="http://schemas.openxmlformats.org/markup-compatibility/2006" xmlns:aink="http://schemas.microsoft.com/office/drawing/2016/ink" xmlns:am3d="http://schemas.microsoft.com/office/drawing/2017/model3d" xmlns:o="urn:schemas-microsoft-com:office:office" xmlns:r="http://schemas.openxmlformats.org/officeDocument/2006/relationships" xmlns:m="http://schemas.openxmlformats.org/officeDocument/2006/math" xmlns:v="urn:schemas-microsoft-com:vml" xmlns:wp14="http://schemas.microsoft.com/office/word/2010/wordprocessingDrawing" xmlns:wp="http://schemas.openxmlformats.org/drawingml/2006/wordprocessingDrawing" xmlns:w10="urn:schemas-microsoft-com:office:word" xmlns:w="http://schemas.openxmlformats.org/wordprocessingml/2006/main" xmlns:w14="http://schemas.microsoft.com/office/word/2010/wordml" xmlns:w15="http://schemas.microsoft.com/office/word/2012/wordml" xmlns:w16cex="http://schemas.microsoft.com/office/word/2018/wordml/cex" xmlns:w16cid="http://schemas.microsoft.com/office/word/2016/wordml/cid" xmlns:w16="http://schemas.microsoft.com/office/word/2018/wordml" xmlns:w16sdtdh="http://schemas.microsoft.com/office/word/2020/wordml/sdtdatahash" xmlns:w16se="http://schemas.microsoft.com/office/word/2015/wordml/symex" xmlns:wpg="http://schemas.microsoft.com/office/word/2010/wordprocessingGroup" xmlns:wpi="http://schemas.microsoft.com/office/word/2010/wordprocessingInk" xmlns:wne="http://schemas.microsoft.com/office/word/2006/wordml" xmlns:wps="http://schemas.microsoft.com/office/word/2010/wordprocessingShape" mc:Ignorable="w14 w15 w16se w16cid w16 w16cex w16sdtdh wp14">
+  <w:endnote w:type="separator" w:id="-1">
+    <w:p>
+      <w:pPr>
+        <w:spacing w:after="0" w:line="240" w:lineRule="auto"/>
+      </w:pPr>
+      <w:r>
+        <w:separator/>
+      </w:r>
+    </w:p>
+  </w:endnote>
+  <w:endnote w:type="continuationSeparator" w:id="0">
+    <w:p>
+      <w:pPr>
+        <w:spacing w:after="0" w:line="240" w:lineRule="auto"/>
+      </w:pPr>
+      <w:r>
+        <w:continuationSeparator/>
+      </w:r>
+    </w:p>
+  </w:endnote>
+</w:endnotes>
+</file>
+
+<file path=word/footnotes.xml><?xml version="1.0" encoding="utf-8"?>
+<w:footnotes xmlns:wpc="http://schemas.microsoft.com/office/word/2010/wordprocessingCanvas" xmlns:cx="http://schemas.microsoft.com/office/drawing/2014/chartex" xmlns:cx1="http://schemas.microsoft.com/office/drawing/2015/9/8/chartex" xmlns:cx2="http://schemas.microsoft.com/office/drawing/2015/10/21/chartex" xmlns:cx3="http://schemas.microsoft.com/office/drawing/2016/5/9/chartex" xmlns:cx4="http://schemas.microsoft.com/office/drawing/2016/5/10/chartex" xmlns:cx5="http://schemas.microsoft.com/office/drawing/2016/5/11/chartex" xmlns:cx6="http://schemas.microsoft.com/office/drawing/2016/5/12/chartex" xmlns:cx7="http://schemas.microsoft.com/office/drawing/2016/5/13/chartex" xmlns:cx8="http://schemas.microsoft.com/office/drawing/2016/5/14/chartex" xmlns:mc="http://schemas.openxmlformats.org/markup-compatibility/2006" xmlns:aink="http://schemas.microsoft.com/office/drawing/2016/ink" xmlns:am3d="http://schemas.microsoft.com/office/drawing/2017/model3d" xmlns:o="urn:schemas-microsoft-com:office:office" xmlns:r="http://schemas.openxmlformats.org/officeDocument/2006/relationships" xmlns:m="http://schemas.openxmlformats.org/officeDocument/2006/math" xmlns:v="urn:schemas-microsoft-com:vml" xmlns:wp14="http://schemas.microsoft.com/office/word/2010/wordprocessingDrawing" xmlns:wp="http://schemas.openxmlformats.org/drawingml/2006/wordprocessingDrawing" xmlns:w10="urn:schemas-microsoft-com:office:word" xmlns:w="http://schemas.openxmlformats.org/wordprocessingml/2006/main" xmlns:w14="http://schemas.microsoft.com/office/word/2010/wordml" xmlns:w15="http://schemas.microsoft.com/office/word/2012/wordml" xmlns:w16cex="http://schemas.microsoft.com/office/word/2018/wordml/cex" xmlns:w16cid="http://schemas.microsoft.com/office/word/2016/wordml/cid" xmlns:w16="http://schemas.microsoft.com/office/word/2018/wordml" xmlns:w16sdtdh="http://schemas.microsoft.com/office/word/2020/wordml/sdtdatahash" xmlns:w16se="http://schemas.microsoft.com/office/word/2015/wordml/symex" xmlns:wpg="http://schemas.microsoft.com/office/word/2010/wordprocessingGroup" xmlns:wpi="http://schemas.microsoft.com/office/word/2010/wordprocessingInk" xmlns:wne="http://schemas.microsoft.com/office/word/2006/wordml" xmlns:wps="http://schemas.microsoft.com/office/word/2010/wordprocessingShape" mc:Ignorable="w14 w15 w16se w16cid w16 w16cex w16sdtdh wp14">
+  <w:footnote w:type="separator" w:id="-1">
+    <w:p>
+      <w:pPr>
+        <w:spacing w:after="0" w:line="240" w:lineRule="auto"/>
+      </w:pPr>
+      <w:r>
+        <w:separator/>
+      </w:r>
+    </w:p>
+  </w:footnote>
+  <w:footnote w:type="continuationSeparator" w:id="0">
+    <w:p>
+      <w:pPr>
+        <w:spacing w:after="0" w:line="240" w:lineRule="auto"/>
+      </w:pPr>
+      <w:r>
+        <w:continuationSeparator/>
+      </w:r>
+    </w:p>
+  </w:footnote>
+</w:footnotes>
 </file>
 
 <file path=word/styles.xml><?xml version="1.0" encoding="utf-8"?>
@@ -25598,18 +26661,17 @@
     <w:lsdException w:name="Unresolved Mention" w:semiHidden="1" w:unhideWhenUsed="1"/>
     <w:lsdException w:name="Smart Link" w:semiHidden="1" w:unhideWhenUsed="1"/>
   </w:latentStyles>
-  <w:style w:type="paragraph" w:default="1" w:styleId="a">
+  <w:style w:type="paragraph" w:default="1" w:styleId="Normal">
     <w:name w:val="Normal"/>
     <w:qFormat/>
     <w:rsid w:val="005320F8"/>
   </w:style>
-  <w:style w:type="character" w:default="1" w:styleId="a0">
+  <w:style w:type="character" w:default="1" w:styleId="DefaultParagraphFont">
     <w:name w:val="Default Paragraph Font"/>
     <w:uiPriority w:val="1"/>
-    <w:semiHidden/>
     <w:unhideWhenUsed/>
   </w:style>
-  <w:style w:type="table" w:default="1" w:styleId="a1">
+  <w:style w:type="table" w:default="1" w:styleId="TableNormal">
     <w:name w:val="Normal Table"/>
     <w:uiPriority w:val="99"/>
     <w:semiHidden/>
@@ -25624,15 +26686,15 @@
       </w:tblCellMar>
     </w:tblPr>
   </w:style>
-  <w:style w:type="numbering" w:default="1" w:styleId="a2">
+  <w:style w:type="numbering" w:default="1" w:styleId="NoList">
     <w:name w:val="No List"/>
     <w:uiPriority w:val="99"/>
     <w:semiHidden/>
     <w:unhideWhenUsed/>
   </w:style>
-  <w:style w:type="character" w:styleId="a3">
+  <w:style w:type="character" w:styleId="PlaceholderText">
     <w:name w:val="Placeholder Text"/>
-    <w:basedOn w:val="a0"/>
+    <w:basedOn w:val="DefaultParagraphFont"/>
     <w:uiPriority w:val="99"/>
     <w:semiHidden/>
     <w:rsid w:val="009237D9"/>
@@ -25640,9 +26702,9 @@
       <w:color w:val="666666"/>
     </w:rPr>
   </w:style>
-  <w:style w:type="table" w:styleId="a4">
+  <w:style w:type="table" w:styleId="TableGrid">
     <w:name w:val="Table Grid"/>
-    <w:basedOn w:val="a1"/>
+    <w:basedOn w:val="TableNormal"/>
     <w:uiPriority w:val="39"/>
     <w:rsid w:val="009237D9"/>
     <w:pPr>
@@ -25659,13 +26721,77 @@
       </w:tblBorders>
     </w:tblPr>
   </w:style>
+  <w:style w:type="paragraph" w:styleId="Header">
+    <w:name w:val="header"/>
+    <w:basedOn w:val="Normal"/>
+    <w:link w:val="HeaderChar"/>
+    <w:uiPriority w:val="99"/>
+    <w:unhideWhenUsed/>
+    <w:rsid w:val="003715D6"/>
+    <w:pPr>
+      <w:tabs>
+        <w:tab w:val="center" w:pos="4680"/>
+        <w:tab w:val="right" w:pos="9360"/>
+      </w:tabs>
+      <w:spacing w:after="0" w:line="240" w:lineRule="auto"/>
+    </w:pPr>
+  </w:style>
+  <w:style w:type="character" w:customStyle="1" w:styleId="HeaderChar">
+    <w:name w:val="Header Char"/>
+    <w:basedOn w:val="DefaultParagraphFont"/>
+    <w:link w:val="Header"/>
+    <w:uiPriority w:val="99"/>
+    <w:rsid w:val="003715D6"/>
+  </w:style>
+  <w:style w:type="paragraph" w:styleId="Footer">
+    <w:name w:val="footer"/>
+    <w:basedOn w:val="Normal"/>
+    <w:link w:val="FooterChar"/>
+    <w:uiPriority w:val="99"/>
+    <w:unhideWhenUsed/>
+    <w:rsid w:val="003715D6"/>
+    <w:pPr>
+      <w:tabs>
+        <w:tab w:val="center" w:pos="4680"/>
+        <w:tab w:val="right" w:pos="9360"/>
+      </w:tabs>
+      <w:spacing w:after="0" w:line="240" w:lineRule="auto"/>
+    </w:pPr>
+  </w:style>
+  <w:style w:type="character" w:customStyle="1" w:styleId="FooterChar">
+    <w:name w:val="Footer Char"/>
+    <w:basedOn w:val="DefaultParagraphFont"/>
+    <w:link w:val="Footer"/>
+    <w:uiPriority w:val="99"/>
+    <w:rsid w:val="003715D6"/>
+  </w:style>
+  <w:style w:type="paragraph" w:styleId="BodyText">
+    <w:name w:val="Body Text"/>
+    <w:basedOn w:val="Normal"/>
+    <w:link w:val="BodyTextChar"/>
+    <w:uiPriority w:val="99"/>
+    <w:semiHidden/>
+    <w:unhideWhenUsed/>
+    <w:rsid w:val="00EB305C"/>
+    <w:pPr>
+      <w:spacing w:after="120"/>
+    </w:pPr>
+  </w:style>
+  <w:style w:type="character" w:customStyle="1" w:styleId="BodyTextChar">
+    <w:name w:val="Body Text Char"/>
+    <w:basedOn w:val="DefaultParagraphFont"/>
+    <w:link w:val="BodyText"/>
+    <w:uiPriority w:val="99"/>
+    <w:semiHidden/>
+    <w:rsid w:val="00EB305C"/>
+  </w:style>
 </w:styles>
 </file>
 
 <file path=word/charts/chart1.xml><?xml version="1.0" encoding="utf-8"?>
 <c:chartSpace xmlns:c="http://schemas.openxmlformats.org/drawingml/2006/chart" xmlns:a="http://schemas.openxmlformats.org/drawingml/2006/main" xmlns:r="http://schemas.openxmlformats.org/officeDocument/2006/relationships" xmlns:c16r2="http://schemas.microsoft.com/office/drawing/2015/06/chart">
   <c:date1904 val="0"/>
-  <c:lang val="ru-RU"/>
+  <c:lang val="en-US"/>
   <c:roundedCorners val="0"/>
   <mc:AlternateContent xmlns:mc="http://schemas.openxmlformats.org/markup-compatibility/2006">
     <mc:Choice xmlns:c14="http://schemas.microsoft.com/office/drawing/2007/8/2/chart" Requires="c14">
@@ -25926,7 +27052,7 @@
                 <a:cs typeface="+mn-cs"/>
               </a:defRPr>
             </a:pPr>
-            <a:endParaRPr lang="ru-RU"/>
+            <a:endParaRPr lang="en-US"/>
           </a:p>
         </c:txPr>
         <c:crossAx val="1865876032"/>
@@ -25999,7 +27125,7 @@
                 <a:cs typeface="+mn-cs"/>
               </a:defRPr>
             </a:pPr>
-            <a:endParaRPr lang="ru-RU"/>
+            <a:endParaRPr lang="en-US"/>
           </a:p>
         </c:txPr>
         <c:crossAx val="1577462784"/>
@@ -26022,7 +27148,7 @@
       <a:pPr>
         <a:defRPr/>
       </a:pPr>
-      <a:endParaRPr lang="ru-RU"/>
+      <a:endParaRPr lang="en-US"/>
     </a:p>
   </c:txPr>
   <c:externalData r:id="rId1">
@@ -26034,7 +27160,7 @@
 <file path=word/charts/chart2.xml><?xml version="1.0" encoding="utf-8"?>
 <c:chartSpace xmlns:c="http://schemas.openxmlformats.org/drawingml/2006/chart" xmlns:a="http://schemas.openxmlformats.org/drawingml/2006/main" xmlns:r="http://schemas.openxmlformats.org/officeDocument/2006/relationships" xmlns:c16r2="http://schemas.microsoft.com/office/drawing/2015/06/chart">
   <c:date1904 val="0"/>
-  <c:lang val="ru-RU"/>
+  <c:lang val="en-US"/>
   <c:roundedCorners val="0"/>
   <mc:AlternateContent xmlns:mc="http://schemas.openxmlformats.org/markup-compatibility/2006">
     <mc:Choice xmlns:c14="http://schemas.microsoft.com/office/drawing/2007/8/2/chart" Requires="c14">
@@ -26104,7 +27230,7 @@
               <a:cs typeface="+mn-cs"/>
             </a:defRPr>
           </a:pPr>
-          <a:endParaRPr lang="ru-RU"/>
+          <a:endParaRPr lang="en-US"/>
         </a:p>
       </c:txPr>
     </c:title>
@@ -26282,7 +27408,7 @@
                 <a:cs typeface="+mn-cs"/>
               </a:defRPr>
             </a:pPr>
-            <a:endParaRPr lang="ru-RU"/>
+            <a:endParaRPr lang="en-US"/>
           </a:p>
         </c:txPr>
         <c:crossAx val="1582476880"/>
@@ -26339,7 +27465,7 @@
                 <a:cs typeface="+mn-cs"/>
               </a:defRPr>
             </a:pPr>
-            <a:endParaRPr lang="ru-RU"/>
+            <a:endParaRPr lang="en-US"/>
           </a:p>
         </c:txPr>
         <c:crossAx val="1577456544"/>
@@ -26387,7 +27513,7 @@
       <a:pPr>
         <a:defRPr/>
       </a:pPr>
-      <a:endParaRPr lang="ru-RU"/>
+      <a:endParaRPr lang="en-US"/>
     </a:p>
   </c:txPr>
   <c:externalData r:id="rId3">
@@ -26399,7 +27525,7 @@
 <file path=word/charts/chart3.xml><?xml version="1.0" encoding="utf-8"?>
 <c:chartSpace xmlns:c="http://schemas.openxmlformats.org/drawingml/2006/chart" xmlns:a="http://schemas.openxmlformats.org/drawingml/2006/main" xmlns:r="http://schemas.openxmlformats.org/officeDocument/2006/relationships" xmlns:c16r2="http://schemas.microsoft.com/office/drawing/2015/06/chart">
   <c:date1904 val="0"/>
-  <c:lang val="ru-RU"/>
+  <c:lang val="en-US"/>
   <c:roundedCorners val="0"/>
   <mc:AlternateContent xmlns:mc="http://schemas.openxmlformats.org/markup-compatibility/2006">
     <mc:Choice xmlns:c14="http://schemas.microsoft.com/office/drawing/2007/8/2/chart" Requires="c14">
@@ -26479,7 +27605,7 @@
               <a:cs typeface="+mn-cs"/>
             </a:defRPr>
           </a:pPr>
-          <a:endParaRPr lang="ru-RU"/>
+          <a:endParaRPr lang="en-US"/>
         </a:p>
       </c:txPr>
     </c:title>
@@ -26531,7 +27657,7 @@
                     <a:cs typeface="+mn-cs"/>
                   </a:defRPr>
                 </a:pPr>
-                <a:endParaRPr lang="ru-RU"/>
+                <a:endParaRPr lang="en-US"/>
               </a:p>
             </c:txPr>
             <c:dLblPos val="l"/>
@@ -26746,7 +27872,7 @@
                 <a:cs typeface="+mn-cs"/>
               </a:defRPr>
             </a:pPr>
-            <a:endParaRPr lang="ru-RU"/>
+            <a:endParaRPr lang="en-US"/>
           </a:p>
         </c:txPr>
         <c:crossAx val="1865876032"/>
@@ -26822,7 +27948,7 @@
                 <a:cs typeface="+mn-cs"/>
               </a:defRPr>
             </a:pPr>
-            <a:endParaRPr lang="ru-RU"/>
+            <a:endParaRPr lang="en-US"/>
           </a:p>
         </c:txPr>
         <c:crossAx val="1577462784"/>
@@ -26868,7 +27994,7 @@
       <a:pPr>
         <a:defRPr/>
       </a:pPr>
-      <a:endParaRPr lang="ru-RU"/>
+      <a:endParaRPr lang="en-US"/>
     </a:p>
   </c:txPr>
   <c:externalData r:id="rId3">
@@ -26880,7 +28006,7 @@
 <file path=word/charts/chart4.xml><?xml version="1.0" encoding="utf-8"?>
 <c:chartSpace xmlns:c="http://schemas.openxmlformats.org/drawingml/2006/chart" xmlns:a="http://schemas.openxmlformats.org/drawingml/2006/main" xmlns:r="http://schemas.openxmlformats.org/officeDocument/2006/relationships" xmlns:c16r2="http://schemas.microsoft.com/office/drawing/2015/06/chart">
   <c:date1904 val="0"/>
-  <c:lang val="ru-RU"/>
+  <c:lang val="en-US"/>
   <c:roundedCorners val="0"/>
   <mc:AlternateContent xmlns:mc="http://schemas.openxmlformats.org/markup-compatibility/2006">
     <mc:Choice xmlns:c14="http://schemas.microsoft.com/office/drawing/2007/8/2/chart" Requires="c14">
@@ -26950,7 +28076,7 @@
               <a:cs typeface="+mn-cs"/>
             </a:defRPr>
           </a:pPr>
-          <a:endParaRPr lang="ru-RU"/>
+          <a:endParaRPr lang="en-US"/>
         </a:p>
       </c:txPr>
     </c:title>
@@ -27143,7 +28269,7 @@
                 <a:cs typeface="+mn-cs"/>
               </a:defRPr>
             </a:pPr>
-            <a:endParaRPr lang="ru-RU"/>
+            <a:endParaRPr lang="en-US"/>
           </a:p>
         </c:txPr>
         <c:crossAx val="1582476880"/>
@@ -27200,7 +28326,7 @@
                 <a:cs typeface="+mn-cs"/>
               </a:defRPr>
             </a:pPr>
-            <a:endParaRPr lang="ru-RU"/>
+            <a:endParaRPr lang="en-US"/>
           </a:p>
         </c:txPr>
         <c:crossAx val="1577456544"/>
@@ -27248,7 +28374,7 @@
       <a:pPr>
         <a:defRPr/>
       </a:pPr>
-      <a:endParaRPr lang="ru-RU"/>
+      <a:endParaRPr lang="en-US"/>
     </a:p>
   </c:txPr>
   <c:externalData r:id="rId3">

</xml_diff>